<commit_message>
Relatório e pequenas alterações
</commit_message>
<xml_diff>
--- a/trabalho-pratico/Relatorio/relatorio-fase1.docx
+++ b/trabalho-pratico/Relatorio/relatorio-fase1.docx
@@ -128,14 +128,39 @@
           <w:b/>
           <w:bCs/>
         </w:rPr>
-        <w:t xml:space="preserve"> Main</w:t>
-      </w:r>
-      <w:r>
-        <w:rPr>
-          <w:b/>
-          <w:bCs/>
-        </w:rPr>
-        <w:t xml:space="preserve"> – “main.c”</w:t>
+        <w:t xml:space="preserve"> </w:t>
+      </w:r>
+      <w:proofErr w:type="spellStart"/>
+      <w:r>
+        <w:rPr>
+          <w:b/>
+          <w:bCs/>
+        </w:rPr>
+        <w:t>Main</w:t>
+      </w:r>
+      <w:proofErr w:type="spellEnd"/>
+      <w:r>
+        <w:rPr>
+          <w:b/>
+          <w:bCs/>
+        </w:rPr>
+        <w:t xml:space="preserve"> – “</w:t>
+      </w:r>
+      <w:proofErr w:type="spellStart"/>
+      <w:r>
+        <w:rPr>
+          <w:b/>
+          <w:bCs/>
+        </w:rPr>
+        <w:t>main.c</w:t>
+      </w:r>
+      <w:proofErr w:type="spellEnd"/>
+      <w:r>
+        <w:rPr>
+          <w:b/>
+          <w:bCs/>
+        </w:rPr>
+        <w:t>”</w:t>
       </w:r>
     </w:p>
     <w:p>
@@ -144,7 +169,15 @@
         <w:ind w:firstLine="709"/>
       </w:pPr>
       <w:r>
-        <w:t xml:space="preserve">No nosso projeto, começando pela função main, criamos um módulo (ficheiro .c) dedicado a ela. </w:t>
+        <w:t xml:space="preserve">No nosso projeto, começando pela função </w:t>
+      </w:r>
+      <w:proofErr w:type="spellStart"/>
+      <w:r>
+        <w:t>main</w:t>
+      </w:r>
+      <w:proofErr w:type="spellEnd"/>
+      <w:r>
+        <w:t xml:space="preserve">, criamos um módulo (ficheiro .c) dedicado a ela. </w:t>
       </w:r>
     </w:p>
     <w:p>
@@ -153,40 +186,64 @@
         <w:ind w:firstLine="709"/>
       </w:pPr>
       <w:r>
-        <w:t>A função principal do programa recebe 2 argumentos: o número de argumentos que o programa recebe (int argv), e os próprios argumentos</w:t>
+        <w:t>A função principal do programa recebe 2 argumentos: o número de argumentos que o programa recebe (</w:t>
+      </w:r>
+      <w:proofErr w:type="spellStart"/>
+      <w:r>
+        <w:t>int</w:t>
+      </w:r>
+      <w:proofErr w:type="spellEnd"/>
+      <w:r>
+        <w:t xml:space="preserve"> </w:t>
+      </w:r>
+      <w:proofErr w:type="spellStart"/>
+      <w:r>
+        <w:t>argv</w:t>
+      </w:r>
+      <w:proofErr w:type="spellEnd"/>
+      <w:r>
+        <w:t>), e os próprios argumentos</w:t>
       </w:r>
       <w:r>
         <w:t xml:space="preserve"> do mesmo</w:t>
       </w:r>
       <w:r>
-        <w:t>, colocados em forma de string (char *argv).</w:t>
-      </w:r>
-      <w:r>
-        <w:t xml:space="preserve"> Dadas as informações dos docentes, o programa irá receber 2 argumentos: </w:t>
-      </w:r>
-      <w:r>
-        <w:t xml:space="preserve">o caminho para a pasta onde estão os </w:t>
-      </w:r>
-      <w:r>
-        <w:t>fi</w:t>
-      </w:r>
-      <w:r>
-        <w:t>cheiros de entrada</w:t>
-      </w:r>
-      <w:r>
-        <w:t xml:space="preserve"> e o </w:t>
-      </w:r>
-      <w:r>
-        <w:t xml:space="preserve">caminho para um </w:t>
-      </w:r>
-      <w:r>
-        <w:t>fi</w:t>
-      </w:r>
-      <w:r>
-        <w:t>cheiro de texto que contém uma lista de comandos (queries) a serem executados</w:t>
-      </w:r>
-      <w:r>
-        <w:t>.</w:t>
+        <w:t xml:space="preserve">, colocados em forma de </w:t>
+      </w:r>
+      <w:proofErr w:type="spellStart"/>
+      <w:r>
+        <w:t>string</w:t>
+      </w:r>
+      <w:proofErr w:type="spellEnd"/>
+      <w:r>
+        <w:t xml:space="preserve"> (</w:t>
+      </w:r>
+      <w:proofErr w:type="spellStart"/>
+      <w:r>
+        <w:t>char</w:t>
+      </w:r>
+      <w:proofErr w:type="spellEnd"/>
+      <w:r>
+        <w:t xml:space="preserve"> *</w:t>
+      </w:r>
+      <w:proofErr w:type="spellStart"/>
+      <w:r>
+        <w:t>argv</w:t>
+      </w:r>
+      <w:proofErr w:type="spellEnd"/>
+      <w:r>
+        <w:t>).</w:t>
+      </w:r>
+      <w:r>
+        <w:t xml:space="preserve"> Dadas as informações dos docentes, o programa irá receber 2 argumentos: o caminho para a pasta onde estão os ficheiros de entrada e o caminho para um ficheiro de texto que contém uma lista de comandos (</w:t>
+      </w:r>
+      <w:proofErr w:type="spellStart"/>
+      <w:r>
+        <w:t>queries</w:t>
+      </w:r>
+      <w:proofErr w:type="spellEnd"/>
+      <w:r>
+        <w:t>) a serem executados.</w:t>
       </w:r>
     </w:p>
     <w:p>
@@ -195,13 +252,37 @@
         <w:ind w:firstLine="709"/>
       </w:pPr>
       <w:r>
-        <w:t>O grupo começou por fazer um “if” que confirma que o argc é igual a 3 (o próprio programa + os dois argumentos que o programa recebe), sendo que se não o for, imprime no ecrã “</w:t>
+        <w:t>O grupo começou por fazer um “</w:t>
+      </w:r>
+      <w:proofErr w:type="spellStart"/>
+      <w:r>
+        <w:t>if</w:t>
+      </w:r>
+      <w:proofErr w:type="spellEnd"/>
+      <w:r>
+        <w:t xml:space="preserve">” que confirma que o </w:t>
+      </w:r>
+      <w:proofErr w:type="spellStart"/>
+      <w:r>
+        <w:t>argc</w:t>
+      </w:r>
+      <w:proofErr w:type="spellEnd"/>
+      <w:r>
+        <w:t xml:space="preserve"> é igual a 3 (o próprio programa + os dois argumentos que o programa recebe), sendo que se não o for, imprime no ecrã “</w:t>
       </w:r>
       <w:r>
         <w:t>Número de argumentos inválido</w:t>
       </w:r>
       <w:r>
-        <w:t>”, seguido do número de argumentos dado entre parênteses, retornando -1 logo de seguida. Caso o argv seja igual a 3, o programa corre nas normalidades.</w:t>
+        <w:t xml:space="preserve">”, seguido do número de argumentos dado entre parênteses, retornando -1 logo de seguida. Caso o </w:t>
+      </w:r>
+      <w:proofErr w:type="spellStart"/>
+      <w:r>
+        <w:t>argv</w:t>
+      </w:r>
+      <w:proofErr w:type="spellEnd"/>
+      <w:r>
+        <w:t xml:space="preserve"> seja igual a 3, o programa corre nas normalidades.</w:t>
       </w:r>
     </w:p>
     <w:p>
@@ -210,10 +291,87 @@
         <w:ind w:firstLine="709"/>
       </w:pPr>
       <w:r>
-        <w:t xml:space="preserve">A próxima parte da main é responsável por abrir os ficheiros que são dados como argumento: drivers.csv; users.csv; rides.csv e o ficheiro de inputs. O nosso método para essa etapa consiste em, para cada um dos ficheiros CSV, criar uma string temporária (cuja memória será libertada no final de abrir o ficheiro), copiando (com o comando strcpy) o argv[1] (diretório onde se encontram os ficheiros CSV) para a string. </w:t>
-      </w:r>
-      <w:r>
-        <w:t>Seguidamente acrescentamos-lhe a string que corresponde ao nome do ficheiro (por exemplo: drivers.csv). Tendo já o caminho do ficheiro que pretendemos abrir, é só necessário abri-lo em modo “r” (read), para que nada o possa alterar. Acrescentamos também que no final da função main, os ficheiros são todos fechados com o uso da função “fclose”.</w:t>
+        <w:t xml:space="preserve">A próxima parte da </w:t>
+      </w:r>
+      <w:proofErr w:type="spellStart"/>
+      <w:r>
+        <w:t>main</w:t>
+      </w:r>
+      <w:proofErr w:type="spellEnd"/>
+      <w:r>
+        <w:t xml:space="preserve"> é responsável por abrir os ficheiros que são dados como argumento: drivers.csv; users.csv; rides.csv e o ficheiro de inputs. O nosso método para essa etapa consiste em, para cada um dos ficheiros CSV, criar uma </w:t>
+      </w:r>
+      <w:proofErr w:type="spellStart"/>
+      <w:r>
+        <w:t>string</w:t>
+      </w:r>
+      <w:proofErr w:type="spellEnd"/>
+      <w:r>
+        <w:t xml:space="preserve"> temporária (cuja memória será libertada no final de abrir o ficheiro), copiando (com o comando </w:t>
+      </w:r>
+      <w:proofErr w:type="spellStart"/>
+      <w:r>
+        <w:t>strcpy</w:t>
+      </w:r>
+      <w:proofErr w:type="spellEnd"/>
+      <w:r>
+        <w:t xml:space="preserve">) o </w:t>
+      </w:r>
+      <w:proofErr w:type="spellStart"/>
+      <w:proofErr w:type="gramStart"/>
+      <w:r>
+        <w:t>argv</w:t>
+      </w:r>
+      <w:proofErr w:type="spellEnd"/>
+      <w:r>
+        <w:t>[</w:t>
+      </w:r>
+      <w:proofErr w:type="gramEnd"/>
+      <w:r>
+        <w:t xml:space="preserve">1] (diretório onde se encontram os ficheiros CSV) para a </w:t>
+      </w:r>
+      <w:proofErr w:type="spellStart"/>
+      <w:r>
+        <w:t>string</w:t>
+      </w:r>
+      <w:proofErr w:type="spellEnd"/>
+      <w:r>
+        <w:t xml:space="preserve">. </w:t>
+      </w:r>
+      <w:r>
+        <w:t xml:space="preserve">Seguidamente acrescentamos-lhe a </w:t>
+      </w:r>
+      <w:proofErr w:type="spellStart"/>
+      <w:r>
+        <w:t>string</w:t>
+      </w:r>
+      <w:proofErr w:type="spellEnd"/>
+      <w:r>
+        <w:t xml:space="preserve"> que corresponde ao nome do ficheiro (por exemplo: drivers.csv). Tendo já o caminho do ficheiro que pretendemos abrir, é só necessário abri-lo em modo “r” (</w:t>
+      </w:r>
+      <w:proofErr w:type="spellStart"/>
+      <w:r>
+        <w:t>read</w:t>
+      </w:r>
+      <w:proofErr w:type="spellEnd"/>
+      <w:r>
+        <w:t xml:space="preserve">), para que nada o possa alterar. Acrescentamos também que no final da função </w:t>
+      </w:r>
+      <w:proofErr w:type="spellStart"/>
+      <w:r>
+        <w:t>main</w:t>
+      </w:r>
+      <w:proofErr w:type="spellEnd"/>
+      <w:r>
+        <w:t>, os ficheiros são todos fechados com o uso da função “</w:t>
+      </w:r>
+      <w:proofErr w:type="spellStart"/>
+      <w:r>
+        <w:t>fclose</w:t>
+      </w:r>
+      <w:proofErr w:type="spellEnd"/>
+      <w:r>
+        <w:t>”.</w:t>
       </w:r>
     </w:p>
     <w:p>
@@ -222,7 +380,40 @@
         <w:ind w:firstLine="709"/>
       </w:pPr>
       <w:r>
-        <w:t>Para concluir, chamamos a função “insere_dados”, dando como input todos os ficheiros (4). Completamos também que tivemos uma certa dificuldade no que toca aos ficheiros, pois necessitamos deles em várias funções ao longo do programa, sem os poder definir em qualquer ficheiro .h (sob pena de obtermos o erro de “multiple definitions”).</w:t>
+        <w:t>Existe também um comando que cria um diretório na pasta “trabalho-pratico” chamado “Resultados” para que seja possível criar lá dentro os ficheiros de output.</w:t>
+      </w:r>
+    </w:p>
+    <w:p>
+      <w:pPr>
+        <w:spacing w:after="40"/>
+        <w:ind w:firstLine="709"/>
+      </w:pPr>
+      <w:r>
+        <w:t>Para concluir, chamamos a função “</w:t>
+      </w:r>
+      <w:proofErr w:type="spellStart"/>
+      <w:r>
+        <w:t>insere_dados</w:t>
+      </w:r>
+      <w:proofErr w:type="spellEnd"/>
+      <w:r>
+        <w:t>”, dando como input todos os ficheiros (4). Completamos também que tivemos uma certa dificuldade no que toca aos ficheiros, pois necessitamos deles em várias funções ao longo do programa, sem os poder definir em qualquer ficheiro .h (sob pena de obtermos o erro de “</w:t>
+      </w:r>
+      <w:proofErr w:type="spellStart"/>
+      <w:r>
+        <w:t>multiple</w:t>
+      </w:r>
+      <w:proofErr w:type="spellEnd"/>
+      <w:r>
+        <w:t xml:space="preserve"> </w:t>
+      </w:r>
+      <w:proofErr w:type="spellStart"/>
+      <w:r>
+        <w:t>definitions</w:t>
+      </w:r>
+      <w:proofErr w:type="spellEnd"/>
+      <w:r>
+        <w:t>”).</w:t>
       </w:r>
     </w:p>
     <w:p>
@@ -266,14 +457,46 @@
           <w:b/>
           <w:bCs/>
         </w:rPr>
-        <w:t xml:space="preserve"> – “catalog.c”</w:t>
-      </w:r>
-      <w:r>
-        <w:rPr>
-          <w:b/>
-          <w:bCs/>
-        </w:rPr>
-        <w:t xml:space="preserve"> &amp; “catalog.h”</w:t>
+        <w:t xml:space="preserve"> – “</w:t>
+      </w:r>
+      <w:proofErr w:type="spellStart"/>
+      <w:r>
+        <w:rPr>
+          <w:b/>
+          <w:bCs/>
+        </w:rPr>
+        <w:t>catalog.c</w:t>
+      </w:r>
+      <w:proofErr w:type="spellEnd"/>
+      <w:r>
+        <w:rPr>
+          <w:b/>
+          <w:bCs/>
+        </w:rPr>
+        <w:t>”</w:t>
+      </w:r>
+      <w:r>
+        <w:rPr>
+          <w:b/>
+          <w:bCs/>
+        </w:rPr>
+        <w:t xml:space="preserve"> &amp; “</w:t>
+      </w:r>
+      <w:proofErr w:type="spellStart"/>
+      <w:r>
+        <w:rPr>
+          <w:b/>
+          <w:bCs/>
+        </w:rPr>
+        <w:t>catalog.h</w:t>
+      </w:r>
+      <w:proofErr w:type="spellEnd"/>
+      <w:r>
+        <w:rPr>
+          <w:b/>
+          <w:bCs/>
+        </w:rPr>
+        <w:t>”</w:t>
       </w:r>
     </w:p>
     <w:p>
@@ -283,7 +506,31 @@
         <w:ind w:left="0" w:firstLine="360"/>
       </w:pPr>
       <w:r>
-        <w:t>Para armazenar cada elemento (driver, user e ride), decidimos utilizar Structs que permitem guardar todas as informações dos mesmos, como: data de nascimento, ID, username, entre outros.</w:t>
+        <w:t xml:space="preserve">Para armazenar cada elemento (driver, </w:t>
+      </w:r>
+      <w:proofErr w:type="spellStart"/>
+      <w:r>
+        <w:t>user</w:t>
+      </w:r>
+      <w:proofErr w:type="spellEnd"/>
+      <w:r>
+        <w:t xml:space="preserve"> e ride), decidimos utilizar </w:t>
+      </w:r>
+      <w:proofErr w:type="spellStart"/>
+      <w:r>
+        <w:t>Structs</w:t>
+      </w:r>
+      <w:proofErr w:type="spellEnd"/>
+      <w:r>
+        <w:t xml:space="preserve"> que permitem guardar todas as informações dos mesmos, como: data de nascimento, ID, </w:t>
+      </w:r>
+      <w:proofErr w:type="spellStart"/>
+      <w:r>
+        <w:t>username</w:t>
+      </w:r>
+      <w:proofErr w:type="spellEnd"/>
+      <w:r>
+        <w:t>, entre outros.</w:t>
       </w:r>
     </w:p>
     <w:p>
@@ -292,7 +539,39 @@
         <w:ind w:firstLine="708"/>
       </w:pPr>
       <w:r>
-        <w:t>A função insere_dados começa por criar uma string “temp” que irá armazenar cada linha dos ficheiros CSV nos loops.</w:t>
+        <w:t xml:space="preserve">A função </w:t>
+      </w:r>
+      <w:proofErr w:type="spellStart"/>
+      <w:r>
+        <w:t>insere_dados</w:t>
+      </w:r>
+      <w:proofErr w:type="spellEnd"/>
+      <w:r>
+        <w:t xml:space="preserve"> começa por criar uma </w:t>
+      </w:r>
+      <w:proofErr w:type="spellStart"/>
+      <w:r>
+        <w:t>string</w:t>
+      </w:r>
+      <w:proofErr w:type="spellEnd"/>
+      <w:r>
+        <w:t xml:space="preserve"> “</w:t>
+      </w:r>
+      <w:proofErr w:type="spellStart"/>
+      <w:r>
+        <w:t>temp</w:t>
+      </w:r>
+      <w:proofErr w:type="spellEnd"/>
+      <w:r>
+        <w:t xml:space="preserve">” que irá armazenar cada linha dos ficheiros CSV nos </w:t>
+      </w:r>
+      <w:proofErr w:type="spellStart"/>
+      <w:r>
+        <w:t>loops</w:t>
+      </w:r>
+      <w:proofErr w:type="spellEnd"/>
+      <w:r>
+        <w:t>.</w:t>
       </w:r>
     </w:p>
     <w:p>
@@ -301,20 +580,121 @@
         <w:ind w:firstLine="708"/>
       </w:pPr>
       <w:r>
-        <w:t xml:space="preserve">Para criar os catálogos, decidimos (por agora) utilizar 3 arrays de structs que memorizam os dados dos 3 tipos de elementos. Para esse efeito, decidimos, para cada tipo de elemento, alocar memória usando a função “malloc” </w:t>
-      </w:r>
-      <w:r>
-        <w:t xml:space="preserve">com espaço para as respetivas quantidades + 1 (10001, 100001 e 1000001), pois o índice das arrays não serão utilizados (por pura conveniência). Posteriormente é feito um ciclo while fgets (para cada tipo de elemento), </w:t>
+        <w:t xml:space="preserve">Para criar os catálogos, decidimos (por agora) utilizar 3 </w:t>
+      </w:r>
+      <w:proofErr w:type="spellStart"/>
+      <w:r>
+        <w:t>arrays</w:t>
+      </w:r>
+      <w:proofErr w:type="spellEnd"/>
+      <w:r>
+        <w:t xml:space="preserve"> de </w:t>
+      </w:r>
+      <w:proofErr w:type="spellStart"/>
+      <w:r>
+        <w:t>structs</w:t>
+      </w:r>
+      <w:proofErr w:type="spellEnd"/>
+      <w:r>
+        <w:t xml:space="preserve"> que memorizam os dados dos 3 tipos de elementos. Para esse efeito, decidimos, para cada tipo de elemento, alocar memória usando a função “</w:t>
+      </w:r>
+      <w:proofErr w:type="spellStart"/>
+      <w:r>
+        <w:t>malloc</w:t>
+      </w:r>
+      <w:proofErr w:type="spellEnd"/>
+      <w:r>
+        <w:t xml:space="preserve">” </w:t>
+      </w:r>
+      <w:r>
+        <w:t xml:space="preserve">com espaço para as respetivas </w:t>
       </w:r>
       <w:r>
         <w:lastRenderedPageBreak/>
-        <w:t>em que cada linha de cada ficheiro é armazenado na string temporária mencionada acima. Dentro desse ciclo será criada uma struct (também temporária), que depois será copiada para a array. Achamos adequado utilizar a função “sscanf”, com vários argumentos “</w:t>
-      </w:r>
-      <w:r>
-        <w:t>%[^;];</w:t>
-      </w:r>
-      <w:r>
-        <w:t xml:space="preserve">” (excepto no último que tem de ser </w:t>
+        <w:t xml:space="preserve">quantidades + 1 (10001, 100001 e 1000001), pois o índice das </w:t>
+      </w:r>
+      <w:proofErr w:type="spellStart"/>
+      <w:r>
+        <w:t>arrays</w:t>
+      </w:r>
+      <w:proofErr w:type="spellEnd"/>
+      <w:r>
+        <w:t xml:space="preserve"> não serão utilizados (por pura conveniência). Posteriormente é feito um ciclo </w:t>
+      </w:r>
+      <w:proofErr w:type="spellStart"/>
+      <w:r>
+        <w:t>while</w:t>
+      </w:r>
+      <w:proofErr w:type="spellEnd"/>
+      <w:r>
+        <w:t xml:space="preserve"> </w:t>
+      </w:r>
+      <w:proofErr w:type="spellStart"/>
+      <w:r>
+        <w:t>fgets</w:t>
+      </w:r>
+      <w:proofErr w:type="spellEnd"/>
+      <w:r>
+        <w:t xml:space="preserve"> (para cada tipo de elemento), em que cada linha de cada ficheiro é </w:t>
+      </w:r>
+      <w:proofErr w:type="gramStart"/>
+      <w:r>
+        <w:t>armazenado</w:t>
+      </w:r>
+      <w:proofErr w:type="gramEnd"/>
+      <w:r>
+        <w:t xml:space="preserve"> na </w:t>
+      </w:r>
+      <w:proofErr w:type="spellStart"/>
+      <w:r>
+        <w:t>string</w:t>
+      </w:r>
+      <w:proofErr w:type="spellEnd"/>
+      <w:r>
+        <w:t xml:space="preserve"> temporária mencionada acima. Dentro desse ciclo será criada uma </w:t>
+      </w:r>
+      <w:proofErr w:type="spellStart"/>
+      <w:r>
+        <w:t>struct</w:t>
+      </w:r>
+      <w:proofErr w:type="spellEnd"/>
+      <w:r>
+        <w:t xml:space="preserve"> (também temporária), que depois será copiada para a </w:t>
+      </w:r>
+      <w:proofErr w:type="spellStart"/>
+      <w:r>
+        <w:t>array</w:t>
+      </w:r>
+      <w:proofErr w:type="spellEnd"/>
+      <w:r>
+        <w:t>. Achamos adequado utilizar a função “</w:t>
+      </w:r>
+      <w:proofErr w:type="spellStart"/>
+      <w:r>
+        <w:t>sscanf</w:t>
+      </w:r>
+      <w:proofErr w:type="spellEnd"/>
+      <w:r>
+        <w:t>”, com vários argumentos “</w:t>
+      </w:r>
+      <w:proofErr w:type="gramStart"/>
+      <w:r>
+        <w:t>%[</w:t>
+      </w:r>
+      <w:proofErr w:type="gramEnd"/>
+      <w:r>
+        <w:t>^;];</w:t>
+      </w:r>
+      <w:r>
+        <w:t>” (</w:t>
+      </w:r>
+      <w:proofErr w:type="spellStart"/>
+      <w:r>
+        <w:t>excepto</w:t>
+      </w:r>
+      <w:proofErr w:type="spellEnd"/>
+      <w:r>
+        <w:t xml:space="preserve"> no último que tem de ser </w:t>
       </w:r>
       <w:r>
         <w:t>%[^</w:t>
@@ -326,7 +706,15 @@
         <w:t>];</w:t>
       </w:r>
       <w:r>
-        <w:t xml:space="preserve"> pois acaba a linha), para rechear a struct temporária.</w:t>
+        <w:t xml:space="preserve"> pois acaba a linha), para rechear a </w:t>
+      </w:r>
+      <w:proofErr w:type="spellStart"/>
+      <w:r>
+        <w:t>struct</w:t>
+      </w:r>
+      <w:proofErr w:type="spellEnd"/>
+      <w:r>
+        <w:t xml:space="preserve"> temporária.</w:t>
       </w:r>
     </w:p>
     <w:p>
@@ -335,7 +723,23 @@
         <w:ind w:firstLine="708"/>
       </w:pPr>
       <w:r>
-        <w:t>No final dessa função é chamada a “handle_inputs”, passando como argumentos os 3 arrays (catálogos) já preenchidos, bem como o ficheiro inputs.</w:t>
+        <w:t>No final dessa função é chamada a “</w:t>
+      </w:r>
+      <w:proofErr w:type="spellStart"/>
+      <w:r>
+        <w:t>handle_inputs</w:t>
+      </w:r>
+      <w:proofErr w:type="spellEnd"/>
+      <w:r>
+        <w:t xml:space="preserve">”, passando como argumentos os 3 </w:t>
+      </w:r>
+      <w:proofErr w:type="spellStart"/>
+      <w:r>
+        <w:t>arrays</w:t>
+      </w:r>
+      <w:proofErr w:type="spellEnd"/>
+      <w:r>
+        <w:t xml:space="preserve"> (catálogos) já preenchidos, bem como o ficheiro inputs.</w:t>
       </w:r>
     </w:p>
     <w:p>
@@ -382,14 +786,46 @@
           <w:b/>
           <w:bCs/>
         </w:rPr>
-        <w:t xml:space="preserve"> – “inputs.c”</w:t>
-      </w:r>
-      <w:r>
-        <w:rPr>
-          <w:b/>
-          <w:bCs/>
-        </w:rPr>
-        <w:t xml:space="preserve"> &amp; “inputs.h”</w:t>
+        <w:t xml:space="preserve"> – “</w:t>
+      </w:r>
+      <w:proofErr w:type="spellStart"/>
+      <w:r>
+        <w:rPr>
+          <w:b/>
+          <w:bCs/>
+        </w:rPr>
+        <w:t>inputs.c</w:t>
+      </w:r>
+      <w:proofErr w:type="spellEnd"/>
+      <w:r>
+        <w:rPr>
+          <w:b/>
+          <w:bCs/>
+        </w:rPr>
+        <w:t>”</w:t>
+      </w:r>
+      <w:r>
+        <w:rPr>
+          <w:b/>
+          <w:bCs/>
+        </w:rPr>
+        <w:t xml:space="preserve"> &amp; “</w:t>
+      </w:r>
+      <w:proofErr w:type="spellStart"/>
+      <w:r>
+        <w:rPr>
+          <w:b/>
+          <w:bCs/>
+        </w:rPr>
+        <w:t>inputs.h</w:t>
+      </w:r>
+      <w:proofErr w:type="spellEnd"/>
+      <w:r>
+        <w:rPr>
+          <w:b/>
+          <w:bCs/>
+        </w:rPr>
+        <w:t>”</w:t>
       </w:r>
     </w:p>
     <w:p>
@@ -398,10 +834,66 @@
         <w:ind w:firstLine="709"/>
       </w:pPr>
       <w:r>
-        <w:t xml:space="preserve">A função “handle_inputs” irá criar, da mesma forma da função insere_dados, um ciclo while fgets que irá percorrer o ficheiros de inputs, armazenando cada linha numa string temporária “input”. </w:t>
-      </w:r>
-      <w:r>
-        <w:t>Irá também incluir um contador “int i” para o programa “saber” em que linha está (para posteriormente utilizarmos essa informação na criação dos ficheiros de outputs.</w:t>
+        <w:t>A função “</w:t>
+      </w:r>
+      <w:proofErr w:type="spellStart"/>
+      <w:r>
+        <w:t>handle_</w:t>
+      </w:r>
+      <w:proofErr w:type="gramStart"/>
+      <w:r>
+        <w:t>inputs</w:t>
+      </w:r>
+      <w:proofErr w:type="spellEnd"/>
+      <w:r>
+        <w:t>” irá</w:t>
+      </w:r>
+      <w:proofErr w:type="gramEnd"/>
+      <w:r>
+        <w:t xml:space="preserve"> criar, da mesma forma da função </w:t>
+      </w:r>
+      <w:proofErr w:type="spellStart"/>
+      <w:r>
+        <w:t>insere_dados</w:t>
+      </w:r>
+      <w:proofErr w:type="spellEnd"/>
+      <w:r>
+        <w:t xml:space="preserve">, um ciclo </w:t>
+      </w:r>
+      <w:proofErr w:type="spellStart"/>
+      <w:r>
+        <w:t>while</w:t>
+      </w:r>
+      <w:proofErr w:type="spellEnd"/>
+      <w:r>
+        <w:t xml:space="preserve"> </w:t>
+      </w:r>
+      <w:proofErr w:type="spellStart"/>
+      <w:r>
+        <w:t>fgets</w:t>
+      </w:r>
+      <w:proofErr w:type="spellEnd"/>
+      <w:r>
+        <w:t xml:space="preserve"> que irá percorrer o ficheiros de inputs, armazenando cada linha numa </w:t>
+      </w:r>
+      <w:proofErr w:type="spellStart"/>
+      <w:r>
+        <w:t>string</w:t>
+      </w:r>
+      <w:proofErr w:type="spellEnd"/>
+      <w:r>
+        <w:t xml:space="preserve"> temporária “input”. </w:t>
+      </w:r>
+      <w:r>
+        <w:t>Irá também incluir um contador “</w:t>
+      </w:r>
+      <w:proofErr w:type="spellStart"/>
+      <w:r>
+        <w:t>int</w:t>
+      </w:r>
+      <w:proofErr w:type="spellEnd"/>
+      <w:r>
+        <w:t xml:space="preserve"> i” para o programa “saber” em que linha está (para posteriormente utilizarmos essa informação na criação dos ficheiros de outputs.</w:t>
       </w:r>
     </w:p>
     <w:p>
@@ -413,7 +905,47 @@
         <w:t>Caso o primeiro</w:t>
       </w:r>
       <w:r>
-        <w:t xml:space="preserve"> char da mesma for 1, a função “handle_inputs” chamará a função “query1” com os argumentos: contador e input+2 (pois irá ignorar o char ‘1’ e o char espaço). Caso o primeiro char for 2, chamará a função query2, com a mesma ordem de ideias.</w:t>
+        <w:t xml:space="preserve"> </w:t>
+      </w:r>
+      <w:proofErr w:type="spellStart"/>
+      <w:r>
+        <w:t>char</w:t>
+      </w:r>
+      <w:proofErr w:type="spellEnd"/>
+      <w:r>
+        <w:t xml:space="preserve"> da mesma for 1, a função “</w:t>
+      </w:r>
+      <w:proofErr w:type="spellStart"/>
+      <w:r>
+        <w:t>handle_inputs</w:t>
+      </w:r>
+      <w:proofErr w:type="spellEnd"/>
+      <w:r>
+        <w:t xml:space="preserve">” chamará a função “query1” com os argumentos: contador e input+2 (pois irá ignorar o </w:t>
+      </w:r>
+      <w:proofErr w:type="spellStart"/>
+      <w:r>
+        <w:t>char</w:t>
+      </w:r>
+      <w:proofErr w:type="spellEnd"/>
+      <w:r>
+        <w:t xml:space="preserve"> ‘1’ e o </w:t>
+      </w:r>
+      <w:proofErr w:type="spellStart"/>
+      <w:r>
+        <w:t>char</w:t>
+      </w:r>
+      <w:proofErr w:type="spellEnd"/>
+      <w:r>
+        <w:t xml:space="preserve"> espaço). Caso o primeiro </w:t>
+      </w:r>
+      <w:proofErr w:type="spellStart"/>
+      <w:r>
+        <w:t>char</w:t>
+      </w:r>
+      <w:proofErr w:type="spellEnd"/>
+      <w:r>
+        <w:t xml:space="preserve"> for 2, chamará a função query2, com a mesma ordem de ideias.</w:t>
       </w:r>
     </w:p>
     <w:p>
@@ -443,7 +975,23 @@
           <w:b/>
           <w:bCs/>
         </w:rPr>
-        <w:t>– Query 1 – “query1.c” &amp; “query1.h”</w:t>
+        <w:t xml:space="preserve">– </w:t>
+      </w:r>
+      <w:proofErr w:type="spellStart"/>
+      <w:r>
+        <w:rPr>
+          <w:b/>
+          <w:bCs/>
+        </w:rPr>
+        <w:t>Query</w:t>
+      </w:r>
+      <w:proofErr w:type="spellEnd"/>
+      <w:r>
+        <w:rPr>
+          <w:b/>
+          <w:bCs/>
+        </w:rPr>
+        <w:t xml:space="preserve"> 1 – “query1.c” &amp; “query1.h”</w:t>
       </w:r>
     </w:p>
     <w:p>
@@ -452,7 +1000,95 @@
         <w:ind w:firstLine="708"/>
       </w:pPr>
       <w:r>
-        <w:t>Para saber se o resto da string do input (sem o 1 e o espaço) é um ID ou um username, a função “query1” utiliza uma função auxiliar (definida em randomfuncs.c &amp; randomfuncs.h) “isDriver”, que retorna um Int: 1 se a string dada for um Driver (se todos os elementos dessa string forem dígitos), e, caso contário 0 se a string for um username.</w:t>
+        <w:t xml:space="preserve">Para saber se o resto da </w:t>
+      </w:r>
+      <w:proofErr w:type="spellStart"/>
+      <w:r>
+        <w:t>string</w:t>
+      </w:r>
+      <w:proofErr w:type="spellEnd"/>
+      <w:r>
+        <w:t xml:space="preserve"> do input (sem o 1 e o espaço) é um ID ou um </w:t>
+      </w:r>
+      <w:proofErr w:type="spellStart"/>
+      <w:r>
+        <w:t>username</w:t>
+      </w:r>
+      <w:proofErr w:type="spellEnd"/>
+      <w:r>
+        <w:t xml:space="preserve">, a função “query1” utiliza uma função auxiliar (definida em </w:t>
+      </w:r>
+      <w:proofErr w:type="spellStart"/>
+      <w:r>
+        <w:t>randomfuncs.c</w:t>
+      </w:r>
+      <w:proofErr w:type="spellEnd"/>
+      <w:r>
+        <w:t xml:space="preserve"> &amp; </w:t>
+      </w:r>
+      <w:proofErr w:type="spellStart"/>
+      <w:r>
+        <w:t>randomfuncs.h</w:t>
+      </w:r>
+      <w:proofErr w:type="spellEnd"/>
+      <w:r>
+        <w:t>) “</w:t>
+      </w:r>
+      <w:proofErr w:type="spellStart"/>
+      <w:r>
+        <w:t>isDriver</w:t>
+      </w:r>
+      <w:proofErr w:type="spellEnd"/>
+      <w:r>
+        <w:t xml:space="preserve">”, que retorna um </w:t>
+      </w:r>
+      <w:proofErr w:type="spellStart"/>
+      <w:r>
+        <w:t>Int</w:t>
+      </w:r>
+      <w:proofErr w:type="spellEnd"/>
+      <w:r>
+        <w:t xml:space="preserve">: 1 se a </w:t>
+      </w:r>
+      <w:proofErr w:type="spellStart"/>
+      <w:r>
+        <w:t>string</w:t>
+      </w:r>
+      <w:proofErr w:type="spellEnd"/>
+      <w:r>
+        <w:t xml:space="preserve"> dada for um Driver (se todos os elementos dessa </w:t>
+      </w:r>
+      <w:proofErr w:type="spellStart"/>
+      <w:r>
+        <w:t>string</w:t>
+      </w:r>
+      <w:proofErr w:type="spellEnd"/>
+      <w:r>
+        <w:t xml:space="preserve"> forem dígitos), e, caso </w:t>
+      </w:r>
+      <w:proofErr w:type="spellStart"/>
+      <w:r>
+        <w:t>contário</w:t>
+      </w:r>
+      <w:proofErr w:type="spellEnd"/>
+      <w:r>
+        <w:t xml:space="preserve"> 0 se a </w:t>
+      </w:r>
+      <w:proofErr w:type="spellStart"/>
+      <w:r>
+        <w:t>string</w:t>
+      </w:r>
+      <w:proofErr w:type="spellEnd"/>
+      <w:r>
+        <w:t xml:space="preserve"> for um </w:t>
+      </w:r>
+      <w:proofErr w:type="spellStart"/>
+      <w:r>
+        <w:t>username</w:t>
+      </w:r>
+      <w:proofErr w:type="spellEnd"/>
+      <w:r>
+        <w:t>.</w:t>
       </w:r>
     </w:p>
     <w:p>
@@ -461,7 +1097,15 @@
         <w:ind w:firstLine="708"/>
       </w:pPr>
       <w:r>
-        <w:t>// Falar sobre a execução da query 1</w:t>
+        <w:t xml:space="preserve">// Falar sobre a execução da </w:t>
+      </w:r>
+      <w:proofErr w:type="spellStart"/>
+      <w:r>
+        <w:t>query</w:t>
+      </w:r>
+      <w:proofErr w:type="spellEnd"/>
+      <w:r>
+        <w:t xml:space="preserve"> 1</w:t>
       </w:r>
     </w:p>
     <w:p>
@@ -470,7 +1114,31 @@
         <w:ind w:firstLine="708"/>
       </w:pPr>
       <w:r>
-        <w:t xml:space="preserve">Posteriormente irá ser utilizada outra função auxiliar (definida em outputs.c &amp; outputs.h) “handle_outputs”, que recebe o </w:t>
+        <w:t xml:space="preserve">Posteriormente irá ser utilizada outra função auxiliar (definida em </w:t>
+      </w:r>
+      <w:proofErr w:type="spellStart"/>
+      <w:r>
+        <w:t>outputs.c</w:t>
+      </w:r>
+      <w:proofErr w:type="spellEnd"/>
+      <w:r>
+        <w:t xml:space="preserve"> &amp; </w:t>
+      </w:r>
+      <w:proofErr w:type="spellStart"/>
+      <w:r>
+        <w:t>outputs.h</w:t>
+      </w:r>
+      <w:proofErr w:type="spellEnd"/>
+      <w:r>
+        <w:t>) “</w:t>
+      </w:r>
+      <w:proofErr w:type="spellStart"/>
+      <w:r>
+        <w:t>handle_outputs</w:t>
+      </w:r>
+      <w:proofErr w:type="spellEnd"/>
+      <w:r>
+        <w:t xml:space="preserve">”, que recebe o </w:t>
       </w:r>
       <w:r>
         <w:t xml:space="preserve">contador </w:t>
@@ -479,13 +1147,74 @@
         <w:t xml:space="preserve">referido </w:t>
       </w:r>
       <w:r>
-        <w:t>no tópico passado e a string que foi dada como output, para que seja escrita no respetivo ficheiro. Essa função cria uma string temporária “filename” em que, utilizando a função sprintf e o contador, é preenchida com o caminho correto para o novo ficheiro (</w:t>
-      </w:r>
-      <w:r>
-        <w:t>"../Resultados/command%i_output.txt", counter</w:t>
-      </w:r>
-      <w:r>
-        <w:t>). Para criar esse tal ficheiro é criado um novo FILE temporário, utilizando depois o “fopen” para o fazer, com o modo write.</w:t>
+        <w:t xml:space="preserve">no tópico passado e a </w:t>
+      </w:r>
+      <w:proofErr w:type="spellStart"/>
+      <w:r>
+        <w:t>string</w:t>
+      </w:r>
+      <w:proofErr w:type="spellEnd"/>
+      <w:r>
+        <w:t xml:space="preserve"> que foi dada como output, para que seja escrita no respetivo ficheiro. Essa função cria uma </w:t>
+      </w:r>
+      <w:proofErr w:type="spellStart"/>
+      <w:r>
+        <w:t>string</w:t>
+      </w:r>
+      <w:proofErr w:type="spellEnd"/>
+      <w:r>
+        <w:t xml:space="preserve"> temporária “</w:t>
+      </w:r>
+      <w:proofErr w:type="spellStart"/>
+      <w:r>
+        <w:t>filename</w:t>
+      </w:r>
+      <w:proofErr w:type="spellEnd"/>
+      <w:r>
+        <w:t xml:space="preserve">” em que, utilizando a função </w:t>
+      </w:r>
+      <w:proofErr w:type="spellStart"/>
+      <w:r>
+        <w:t>sprintf</w:t>
+      </w:r>
+      <w:proofErr w:type="spellEnd"/>
+      <w:r>
+        <w:t xml:space="preserve"> e o contador, é preenchida com o caminho correto para o novo ficheiro (</w:t>
+      </w:r>
+      <w:r>
+        <w:t xml:space="preserve">"../Resultados/command%i_output.txt", </w:t>
+      </w:r>
+      <w:proofErr w:type="spellStart"/>
+      <w:r>
+        <w:t>counter</w:t>
+      </w:r>
+      <w:proofErr w:type="spellEnd"/>
+      <w:r>
+        <w:t xml:space="preserve">). Para criar esse tal ficheiro é </w:t>
+      </w:r>
+      <w:proofErr w:type="gramStart"/>
+      <w:r>
+        <w:t>criado um novo</w:t>
+      </w:r>
+      <w:proofErr w:type="gramEnd"/>
+      <w:r>
+        <w:t xml:space="preserve"> FILE temporário, utilizando depois o “</w:t>
+      </w:r>
+      <w:proofErr w:type="spellStart"/>
+      <w:r>
+        <w:t>fopen</w:t>
+      </w:r>
+      <w:proofErr w:type="spellEnd"/>
+      <w:r>
+        <w:t xml:space="preserve">” para o fazer, com o modo </w:t>
+      </w:r>
+      <w:proofErr w:type="spellStart"/>
+      <w:r>
+        <w:t>write</w:t>
+      </w:r>
+      <w:proofErr w:type="spellEnd"/>
+      <w:r>
+        <w:t>.</w:t>
       </w:r>
     </w:p>
     <w:p>
@@ -494,7 +1223,15 @@
         <w:ind w:firstLine="708"/>
       </w:pPr>
       <w:r>
-        <w:t>Finalmente, é apenas necessário escrever o output no ficheiro com a ajuda do “fprintf”.</w:t>
+        <w:t>Finalmente, é apenas necessário escrever o output no ficheiro com a ajuda do “</w:t>
+      </w:r>
+      <w:proofErr w:type="spellStart"/>
+      <w:r>
+        <w:t>fprintf</w:t>
+      </w:r>
+      <w:proofErr w:type="spellEnd"/>
+      <w:r>
+        <w:t>”.</w:t>
       </w:r>
     </w:p>
     <w:p>
@@ -539,7 +1276,55 @@
         <w:ind w:firstLine="426"/>
       </w:pPr>
       <w:r>
-        <w:t>- Na abertura inicial dos ficheiros, tentamos colocar a definição dos mesmos num ficheiro “main.h”, de modo a que conseguíssemos acessá-los em qualquer parte do programa, incluindo o main.h no mesmo. Porém, infelizmente deparámo-nos com o erro de “multiple definitions”, e depois de muitas tentativas de resolução sem sucesso, encontrámos a brilhante ideia de passar os ficheiros como argumentos para o resto das funções.</w:t>
+        <w:t>- Na abertura inicial dos ficheiros, tentamos colocar a definição dos mesmos num ficheiro “</w:t>
+      </w:r>
+      <w:proofErr w:type="spellStart"/>
+      <w:r>
+        <w:t>main.h</w:t>
+      </w:r>
+      <w:proofErr w:type="spellEnd"/>
+      <w:r>
+        <w:t xml:space="preserve">”, </w:t>
+      </w:r>
+      <w:proofErr w:type="gramStart"/>
+      <w:r>
+        <w:t>de modo a que</w:t>
+      </w:r>
+      <w:proofErr w:type="gramEnd"/>
+      <w:r>
+        <w:t xml:space="preserve"> conseguíssemos </w:t>
+      </w:r>
+      <w:proofErr w:type="spellStart"/>
+      <w:r>
+        <w:t>acessá-los</w:t>
+      </w:r>
+      <w:proofErr w:type="spellEnd"/>
+      <w:r>
+        <w:t xml:space="preserve"> em qualquer parte do programa, incluindo o </w:t>
+      </w:r>
+      <w:proofErr w:type="spellStart"/>
+      <w:r>
+        <w:t>main.h</w:t>
+      </w:r>
+      <w:proofErr w:type="spellEnd"/>
+      <w:r>
+        <w:t xml:space="preserve"> no mesmo. Porém, infelizmente deparámo-nos com o erro de “</w:t>
+      </w:r>
+      <w:proofErr w:type="spellStart"/>
+      <w:r>
+        <w:t>multiple</w:t>
+      </w:r>
+      <w:proofErr w:type="spellEnd"/>
+      <w:r>
+        <w:t xml:space="preserve"> </w:t>
+      </w:r>
+      <w:proofErr w:type="spellStart"/>
+      <w:r>
+        <w:t>definitions</w:t>
+      </w:r>
+      <w:proofErr w:type="spellEnd"/>
+      <w:r>
+        <w:t>”, e depois de muitas tentativas de resolução sem sucesso, encontrámos a brilhante ideia de passar os ficheiros como argumentos para o resto das funções.</w:t>
       </w:r>
     </w:p>
     <w:sectPr>

</xml_diff>

<commit_message>
relatório atualizado com a query1
</commit_message>
<xml_diff>
--- a/trabalho-pratico/Relatorio/relatorio-fase1.docx
+++ b/trabalho-pratico/Relatorio/relatorio-fase1.docx
@@ -318,17 +318,12 @@
         <w:t xml:space="preserve">) o </w:t>
       </w:r>
       <w:proofErr w:type="spellStart"/>
-      <w:proofErr w:type="gramStart"/>
       <w:r>
         <w:t>argv</w:t>
       </w:r>
       <w:proofErr w:type="spellEnd"/>
       <w:r>
-        <w:t>[</w:t>
-      </w:r>
-      <w:proofErr w:type="gramEnd"/>
-      <w:r>
-        <w:t xml:space="preserve">1] (diretório onde se encontram os ficheiros CSV) para a </w:t>
+        <w:t xml:space="preserve">[1] (diretório onde se encontram os ficheiros CSV) para a </w:t>
       </w:r>
       <w:proofErr w:type="spellStart"/>
       <w:r>
@@ -380,7 +375,21 @@
         <w:ind w:firstLine="709"/>
       </w:pPr>
       <w:r>
-        <w:t>Existe também um comando que cria um diretório na pasta “trabalho-pratico” chamado “Resultados” para que seja possível criar lá dentro os ficheiros de output.</w:t>
+        <w:t xml:space="preserve">Existe também um comando </w:t>
+      </w:r>
+      <w:r>
+        <w:t>“</w:t>
+      </w:r>
+      <w:proofErr w:type="spellStart"/>
+      <w:r>
+        <w:t>mkdir</w:t>
+      </w:r>
+      <w:proofErr w:type="spellEnd"/>
+      <w:r>
+        <w:t xml:space="preserve">” </w:t>
+      </w:r>
+      <w:r>
+        <w:t>que cria um diretório na pasta “trabalho-pratico” chamado “Resultados” para que seja possível criar lá dentro os ficheiros de output.</w:t>
       </w:r>
     </w:p>
     <w:p>
@@ -611,7 +620,13 @@
       </w:r>
       <w:r>
         <w:lastRenderedPageBreak/>
-        <w:t xml:space="preserve">quantidades + 1 (10001, 100001 e 1000001), pois o índice das </w:t>
+        <w:t xml:space="preserve">quantidades + 1 (10001, 100001 e 1000001), pois o índice </w:t>
+      </w:r>
+      <w:r>
+        <w:t xml:space="preserve">0 </w:t>
+      </w:r>
+      <w:r>
+        <w:t xml:space="preserve">das </w:t>
       </w:r>
       <w:proofErr w:type="spellStart"/>
       <w:r>
@@ -635,15 +650,7 @@
       </w:r>
       <w:proofErr w:type="spellEnd"/>
       <w:r>
-        <w:t xml:space="preserve"> (para cada tipo de elemento), em que cada linha de cada ficheiro é </w:t>
-      </w:r>
-      <w:proofErr w:type="gramStart"/>
-      <w:r>
-        <w:t>armazenado</w:t>
-      </w:r>
-      <w:proofErr w:type="gramEnd"/>
-      <w:r>
-        <w:t xml:space="preserve"> na </w:t>
+        <w:t xml:space="preserve"> (para cada tipo de elemento), em que cada linha de cada ficheiro é armazenado na </w:t>
       </w:r>
       <w:proofErr w:type="spellStart"/>
       <w:r>
@@ -677,13 +684,8 @@
       <w:r>
         <w:t>”, com vários argumentos “</w:t>
       </w:r>
-      <w:proofErr w:type="gramStart"/>
-      <w:r>
-        <w:t>%[</w:t>
-      </w:r>
-      <w:proofErr w:type="gramEnd"/>
-      <w:r>
-        <w:t>^;];</w:t>
+      <w:r>
+        <w:t>%[^;];</w:t>
       </w:r>
       <w:r>
         <w:t>” (</w:t>
@@ -838,19 +840,11 @@
       </w:r>
       <w:proofErr w:type="spellStart"/>
       <w:r>
-        <w:t>handle_</w:t>
-      </w:r>
-      <w:proofErr w:type="gramStart"/>
-      <w:r>
-        <w:t>inputs</w:t>
-      </w:r>
-      <w:proofErr w:type="spellEnd"/>
-      <w:r>
-        <w:t>” irá</w:t>
-      </w:r>
-      <w:proofErr w:type="gramEnd"/>
-      <w:r>
-        <w:t xml:space="preserve"> criar, da mesma forma da função </w:t>
+        <w:t>handle_inputs</w:t>
+      </w:r>
+      <w:proofErr w:type="spellEnd"/>
+      <w:r>
+        <w:t xml:space="preserve">” irá criar, da mesma forma da função </w:t>
       </w:r>
       <w:proofErr w:type="spellStart"/>
       <w:r>
@@ -1044,7 +1038,10 @@
       </w:r>
       <w:proofErr w:type="spellStart"/>
       <w:r>
-        <w:t>Int</w:t>
+        <w:t>i</w:t>
+      </w:r>
+      <w:r>
+        <w:t>nt</w:t>
       </w:r>
       <w:proofErr w:type="spellEnd"/>
       <w:r>
@@ -1089,6 +1086,108 @@
       <w:proofErr w:type="spellEnd"/>
       <w:r>
         <w:t>.</w:t>
+      </w:r>
+    </w:p>
+    <w:p>
+      <w:pPr>
+        <w:spacing w:after="40"/>
+      </w:pPr>
+      <w:r>
+        <w:tab/>
+        <w:t xml:space="preserve">Caso seja um Driver, buscar-se-á ao catálogo a </w:t>
+      </w:r>
+      <w:proofErr w:type="spellStart"/>
+      <w:r>
+        <w:t>struct</w:t>
+      </w:r>
+      <w:proofErr w:type="spellEnd"/>
+      <w:r>
+        <w:t xml:space="preserve"> correspondente ao mesmo, através do índice (que é igual ao ID). Posteriormente, irá ser feito um </w:t>
+      </w:r>
+      <w:proofErr w:type="spellStart"/>
+      <w:r>
+        <w:t>loop</w:t>
+      </w:r>
+      <w:proofErr w:type="spellEnd"/>
+      <w:r>
+        <w:t xml:space="preserve"> for que percorre o catálogo das rides, e em cada Ride verifica se o ID do Driver é igual ao ID do Driver da Ride. Caso seja, irá proceder a calcular: total de avaliações; número de viagens e total auferido. No final do </w:t>
+      </w:r>
+      <w:proofErr w:type="spellStart"/>
+      <w:r>
+        <w:t>loop</w:t>
+      </w:r>
+      <w:proofErr w:type="spellEnd"/>
+      <w:r>
+        <w:t>, irá se dividir o total de avaliações pelo número de viagens de modo a obter a média</w:t>
+      </w:r>
+      <w:r>
+        <w:t xml:space="preserve"> das avaliações. Se o número de viagens for igual a 0, a avaliação média irá ser preenchida automaticamente com o valor 0.</w:t>
+      </w:r>
+    </w:p>
+    <w:p>
+      <w:pPr>
+        <w:spacing w:after="40"/>
+      </w:pPr>
+      <w:r>
+        <w:tab/>
+        <w:t xml:space="preserve">Nesta etapa, apenas é necessário converter os resultados dos cálculos em </w:t>
+      </w:r>
+      <w:proofErr w:type="spellStart"/>
+      <w:r>
+        <w:t>string</w:t>
+      </w:r>
+      <w:proofErr w:type="spellEnd"/>
+      <w:r>
+        <w:t xml:space="preserve">. Todas as informações serão juntadas numa única </w:t>
+      </w:r>
+      <w:proofErr w:type="spellStart"/>
+      <w:r>
+        <w:t>string</w:t>
+      </w:r>
+      <w:proofErr w:type="spellEnd"/>
+      <w:r>
+        <w:t xml:space="preserve"> “output”, sendo que a idade será calculada com ajuda da função “age”, (que calcula a idade através da data de nascimento).</w:t>
+      </w:r>
+    </w:p>
+    <w:p>
+      <w:pPr>
+        <w:spacing w:after="40"/>
+      </w:pPr>
+      <w:r>
+        <w:tab/>
+        <w:t xml:space="preserve">Caso seja </w:t>
+      </w:r>
+      <w:proofErr w:type="spellStart"/>
+      <w:r>
+        <w:t>User</w:t>
+      </w:r>
+      <w:proofErr w:type="spellEnd"/>
+      <w:r>
+        <w:t xml:space="preserve">, a estratégia utilizada foi a mesma, porém tivemos de colocar um for </w:t>
+      </w:r>
+      <w:proofErr w:type="spellStart"/>
+      <w:r>
+        <w:t>loop</w:t>
+      </w:r>
+      <w:proofErr w:type="spellEnd"/>
+      <w:r>
+        <w:t xml:space="preserve"> no início para procurar o </w:t>
+      </w:r>
+      <w:proofErr w:type="spellStart"/>
+      <w:r>
+        <w:t>username</w:t>
+      </w:r>
+      <w:proofErr w:type="spellEnd"/>
+      <w:r>
+        <w:t xml:space="preserve"> no catálogo dos </w:t>
+      </w:r>
+      <w:proofErr w:type="spellStart"/>
+      <w:r>
+        <w:t>users</w:t>
+      </w:r>
+      <w:proofErr w:type="spellEnd"/>
+      <w:r>
+        <w:t>, de modo a obter todas as informações do mesmo.</w:t>
       </w:r>
     </w:p>
     <w:p>
@@ -1097,15 +1196,102 @@
         <w:ind w:firstLine="708"/>
       </w:pPr>
       <w:r>
-        <w:t xml:space="preserve">// Falar sobre a execução da </w:t>
-      </w:r>
-      <w:proofErr w:type="spellStart"/>
-      <w:r>
-        <w:t>query</w:t>
-      </w:r>
-      <w:proofErr w:type="spellEnd"/>
-      <w:r>
-        <w:t xml:space="preserve"> 1</w:t>
+        <w:t xml:space="preserve">Posteriormente irá ser utilizada outra função auxiliar (definida em </w:t>
+      </w:r>
+      <w:proofErr w:type="spellStart"/>
+      <w:r>
+        <w:t>outputs.c</w:t>
+      </w:r>
+      <w:proofErr w:type="spellEnd"/>
+      <w:r>
+        <w:t xml:space="preserve"> &amp; </w:t>
+      </w:r>
+      <w:proofErr w:type="spellStart"/>
+      <w:r>
+        <w:t>outputs.h</w:t>
+      </w:r>
+      <w:proofErr w:type="spellEnd"/>
+      <w:r>
+        <w:t>) “</w:t>
+      </w:r>
+      <w:proofErr w:type="spellStart"/>
+      <w:r>
+        <w:t>handle_outputs</w:t>
+      </w:r>
+      <w:proofErr w:type="spellEnd"/>
+      <w:r>
+        <w:t xml:space="preserve">”, que recebe o </w:t>
+      </w:r>
+      <w:r>
+        <w:t xml:space="preserve">contador </w:t>
+      </w:r>
+      <w:r>
+        <w:t xml:space="preserve">referido </w:t>
+      </w:r>
+      <w:r>
+        <w:t xml:space="preserve">no tópico passado e a </w:t>
+      </w:r>
+      <w:proofErr w:type="spellStart"/>
+      <w:r>
+        <w:t>string</w:t>
+      </w:r>
+      <w:proofErr w:type="spellEnd"/>
+      <w:r>
+        <w:t xml:space="preserve"> que foi dada como output, para que seja escrita no respetivo ficheiro. Essa função cria uma </w:t>
+      </w:r>
+      <w:proofErr w:type="spellStart"/>
+      <w:r>
+        <w:t>string</w:t>
+      </w:r>
+      <w:proofErr w:type="spellEnd"/>
+      <w:r>
+        <w:t xml:space="preserve"> temporária “</w:t>
+      </w:r>
+      <w:proofErr w:type="spellStart"/>
+      <w:r>
+        <w:t>filename</w:t>
+      </w:r>
+      <w:proofErr w:type="spellEnd"/>
+      <w:r>
+        <w:t xml:space="preserve">” em que, utilizando a função </w:t>
+      </w:r>
+      <w:proofErr w:type="spellStart"/>
+      <w:r>
+        <w:t>sprintf</w:t>
+      </w:r>
+      <w:proofErr w:type="spellEnd"/>
+      <w:r>
+        <w:t xml:space="preserve"> e o contador, é preenchida com o caminho correto para o novo ficheiro (</w:t>
+      </w:r>
+      <w:r>
+        <w:t xml:space="preserve">"Resultados/command%i_output.txt", </w:t>
+      </w:r>
+      <w:r>
+        <w:t xml:space="preserve"> </w:t>
+      </w:r>
+      <w:proofErr w:type="spellStart"/>
+      <w:r>
+        <w:t>counter</w:t>
+      </w:r>
+      <w:proofErr w:type="spellEnd"/>
+      <w:r>
+        <w:t>). Para criar esse tal ficheiro é criado um novo FILE temporário, utilizando depois o “</w:t>
+      </w:r>
+      <w:proofErr w:type="spellStart"/>
+      <w:r>
+        <w:t>fopen</w:t>
+      </w:r>
+      <w:proofErr w:type="spellEnd"/>
+      <w:r>
+        <w:t xml:space="preserve">” para o fazer, com o modo </w:t>
+      </w:r>
+      <w:proofErr w:type="spellStart"/>
+      <w:r>
+        <w:t>write</w:t>
+      </w:r>
+      <w:proofErr w:type="spellEnd"/>
+      <w:r>
+        <w:t>.</w:t>
       </w:r>
     </w:p>
     <w:p>
@@ -1114,115 +1300,7 @@
         <w:ind w:firstLine="708"/>
       </w:pPr>
       <w:r>
-        <w:t xml:space="preserve">Posteriormente irá ser utilizada outra função auxiliar (definida em </w:t>
-      </w:r>
-      <w:proofErr w:type="spellStart"/>
-      <w:r>
-        <w:t>outputs.c</w:t>
-      </w:r>
-      <w:proofErr w:type="spellEnd"/>
-      <w:r>
-        <w:t xml:space="preserve"> &amp; </w:t>
-      </w:r>
-      <w:proofErr w:type="spellStart"/>
-      <w:r>
-        <w:t>outputs.h</w:t>
-      </w:r>
-      <w:proofErr w:type="spellEnd"/>
-      <w:r>
-        <w:t>) “</w:t>
-      </w:r>
-      <w:proofErr w:type="spellStart"/>
-      <w:r>
-        <w:t>handle_outputs</w:t>
-      </w:r>
-      <w:proofErr w:type="spellEnd"/>
-      <w:r>
-        <w:t xml:space="preserve">”, que recebe o </w:t>
-      </w:r>
-      <w:r>
-        <w:t xml:space="preserve">contador </w:t>
-      </w:r>
-      <w:r>
-        <w:t xml:space="preserve">referido </w:t>
-      </w:r>
-      <w:r>
-        <w:t xml:space="preserve">no tópico passado e a </w:t>
-      </w:r>
-      <w:proofErr w:type="spellStart"/>
-      <w:r>
-        <w:t>string</w:t>
-      </w:r>
-      <w:proofErr w:type="spellEnd"/>
-      <w:r>
-        <w:t xml:space="preserve"> que foi dada como output, para que seja escrita no respetivo ficheiro. Essa função cria uma </w:t>
-      </w:r>
-      <w:proofErr w:type="spellStart"/>
-      <w:r>
-        <w:t>string</w:t>
-      </w:r>
-      <w:proofErr w:type="spellEnd"/>
-      <w:r>
-        <w:t xml:space="preserve"> temporária “</w:t>
-      </w:r>
-      <w:proofErr w:type="spellStart"/>
-      <w:r>
-        <w:t>filename</w:t>
-      </w:r>
-      <w:proofErr w:type="spellEnd"/>
-      <w:r>
-        <w:t xml:space="preserve">” em que, utilizando a função </w:t>
-      </w:r>
-      <w:proofErr w:type="spellStart"/>
-      <w:r>
-        <w:t>sprintf</w:t>
-      </w:r>
-      <w:proofErr w:type="spellEnd"/>
-      <w:r>
-        <w:t xml:space="preserve"> e o contador, é preenchida com o caminho correto para o novo ficheiro (</w:t>
-      </w:r>
-      <w:r>
-        <w:t xml:space="preserve">"../Resultados/command%i_output.txt", </w:t>
-      </w:r>
-      <w:proofErr w:type="spellStart"/>
-      <w:r>
-        <w:t>counter</w:t>
-      </w:r>
-      <w:proofErr w:type="spellEnd"/>
-      <w:r>
-        <w:t xml:space="preserve">). Para criar esse tal ficheiro é </w:t>
-      </w:r>
-      <w:proofErr w:type="gramStart"/>
-      <w:r>
-        <w:t>criado um novo</w:t>
-      </w:r>
-      <w:proofErr w:type="gramEnd"/>
-      <w:r>
-        <w:t xml:space="preserve"> FILE temporário, utilizando depois o “</w:t>
-      </w:r>
-      <w:proofErr w:type="spellStart"/>
-      <w:r>
-        <w:t>fopen</w:t>
-      </w:r>
-      <w:proofErr w:type="spellEnd"/>
-      <w:r>
-        <w:t xml:space="preserve">” para o fazer, com o modo </w:t>
-      </w:r>
-      <w:proofErr w:type="spellStart"/>
-      <w:r>
-        <w:t>write</w:t>
-      </w:r>
-      <w:proofErr w:type="spellEnd"/>
-      <w:r>
-        <w:t>.</w:t>
-      </w:r>
-    </w:p>
-    <w:p>
-      <w:pPr>
-        <w:spacing w:after="40"/>
-        <w:ind w:firstLine="708"/>
-      </w:pPr>
-      <w:r>
+        <w:lastRenderedPageBreak/>
         <w:t>Finalmente, é apenas necessário escrever o output no ficheiro com a ajuda do “</w:t>
       </w:r>
       <w:proofErr w:type="spellStart"/>
@@ -1284,15 +1362,7 @@
       </w:r>
       <w:proofErr w:type="spellEnd"/>
       <w:r>
-        <w:t xml:space="preserve">”, </w:t>
-      </w:r>
-      <w:proofErr w:type="gramStart"/>
-      <w:r>
-        <w:t>de modo a que</w:t>
-      </w:r>
-      <w:proofErr w:type="gramEnd"/>
-      <w:r>
-        <w:t xml:space="preserve"> conseguíssemos </w:t>
+        <w:t xml:space="preserve">”, de modo a que conseguíssemos </w:t>
       </w:r>
       <w:proofErr w:type="spellStart"/>
       <w:r>

</xml_diff>

<commit_message>
query 3 (um pouco)
</commit_message>
<xml_diff>
--- a/trabalho-pratico/Relatorio/relatorio-fase1.docx
+++ b/trabalho-pratico/Relatorio/relatorio-fase1.docx
@@ -1394,7 +1394,13 @@
       </w:r>
       <w:proofErr w:type="spellEnd"/>
       <w:r>
-        <w:t>”, e depois de muitas tentativas de resolução sem sucesso, encontrámos a brilhante ideia de passar os ficheiros como argumentos para o resto das funções.</w:t>
+        <w:t xml:space="preserve">”, e depois de muitas tentativas de resolução sem sucesso, encontrámos a brilhante ideia de passar os </w:t>
+      </w:r>
+      <w:r>
+        <w:t>catálogos</w:t>
+      </w:r>
+      <w:r>
+        <w:t xml:space="preserve"> como argumentos para o resto das funções.</w:t>
       </w:r>
     </w:p>
     <w:sectPr>

</xml_diff>

<commit_message>
Introdução da query 3
</commit_message>
<xml_diff>
--- a/trabalho-pratico/Relatorio/relatorio-fase1.docx
+++ b/trabalho-pratico/Relatorio/relatorio-fase1.docx
@@ -721,13 +721,92 @@
     </w:p>
     <w:p>
       <w:pPr>
+        <w:spacing w:after="40" w:line="360" w:lineRule="auto"/>
+        <w:ind w:firstLine="284"/>
+        <w:rPr>
+          <w:b/>
+          <w:bCs/>
+        </w:rPr>
+      </w:pPr>
+      <w:r>
+        <w:rPr>
+          <w:b/>
+          <w:bCs/>
+        </w:rPr>
+        <w:t xml:space="preserve">1.6 </w:t>
+      </w:r>
+      <w:r>
+        <w:rPr>
+          <w:b/>
+          <w:bCs/>
+        </w:rPr>
+        <w:t xml:space="preserve">– Query </w:t>
+      </w:r>
+      <w:r>
+        <w:rPr>
+          <w:b/>
+          <w:bCs/>
+        </w:rPr>
+        <w:t>3</w:t>
+      </w:r>
+      <w:r>
+        <w:rPr>
+          <w:b/>
+          <w:bCs/>
+        </w:rPr>
+        <w:t xml:space="preserve"> – “query</w:t>
+      </w:r>
+      <w:r>
+        <w:rPr>
+          <w:b/>
+          <w:bCs/>
+        </w:rPr>
+        <w:t>3</w:t>
+      </w:r>
+      <w:r>
+        <w:rPr>
+          <w:b/>
+          <w:bCs/>
+        </w:rPr>
+        <w:t>.c” &amp; “query</w:t>
+      </w:r>
+      <w:r>
+        <w:rPr>
+          <w:b/>
+          <w:bCs/>
+        </w:rPr>
+        <w:t>3</w:t>
+      </w:r>
+      <w:r>
+        <w:rPr>
+          <w:b/>
+          <w:bCs/>
+        </w:rPr>
+        <w:t>.h”</w:t>
+      </w:r>
+    </w:p>
+    <w:p>
+      <w:pPr>
+        <w:spacing w:after="40"/>
+      </w:pPr>
+      <w:r>
+        <w:tab/>
+        <w:t>Relativamente à Q3, a estrutura da mesma é bastante similar à da Q2, sendo que as diferenças são que em vez de avaliação média, temos a distância total, e sendo que a Q3 engloba também os users, usamos a hash table para dar o índice do mesmos. A partir dessa etapa, a estratégia é a mesma do que para os drivers.</w:t>
+      </w:r>
+    </w:p>
+    <w:p>
+      <w:pPr>
+        <w:spacing w:after="40"/>
+      </w:pPr>
+    </w:p>
+    <w:p>
+      <w:pPr>
         <w:pStyle w:val="PargrafodaLista"/>
         <w:numPr>
           <w:ilvl w:val="0"/>
           <w:numId w:val="1"/>
         </w:numPr>
         <w:spacing w:after="40"/>
-        <w:ind w:left="567" w:hanging="283"/>
         <w:rPr>
           <w:b/>
           <w:bCs/>
@@ -1133,6 +1212,127 @@
     </w:lvl>
   </w:abstractNum>
   <w:abstractNum w:abstractNumId="3" w15:restartNumberingAfterBreak="0">
+    <w:nsid w:val="3DA810FB"/>
+    <w:multiLevelType w:val="multilevel"/>
+    <w:tmpl w:val="168422FA"/>
+    <w:lvl w:ilvl="0">
+      <w:start w:val="1"/>
+      <w:numFmt w:val="decimal"/>
+      <w:lvlText w:val="%1."/>
+      <w:lvlJc w:val="left"/>
+      <w:pPr>
+        <w:ind w:left="720" w:hanging="360"/>
+      </w:pPr>
+      <w:rPr>
+        <w:rFonts w:hint="default"/>
+      </w:rPr>
+    </w:lvl>
+    <w:lvl w:ilvl="1">
+      <w:start w:val="2"/>
+      <w:numFmt w:val="decimal"/>
+      <w:isLgl/>
+      <w:lvlText w:val="%1.%2"/>
+      <w:lvlJc w:val="left"/>
+      <w:pPr>
+        <w:ind w:left="765" w:hanging="405"/>
+      </w:pPr>
+      <w:rPr>
+        <w:rFonts w:hint="default"/>
+      </w:rPr>
+    </w:lvl>
+    <w:lvl w:ilvl="2">
+      <w:start w:val="1"/>
+      <w:numFmt w:val="decimal"/>
+      <w:isLgl/>
+      <w:lvlText w:val="%1.%2.%3"/>
+      <w:lvlJc w:val="left"/>
+      <w:pPr>
+        <w:ind w:left="1080" w:hanging="720"/>
+      </w:pPr>
+      <w:rPr>
+        <w:rFonts w:hint="default"/>
+      </w:rPr>
+    </w:lvl>
+    <w:lvl w:ilvl="3">
+      <w:start w:val="1"/>
+      <w:numFmt w:val="decimal"/>
+      <w:isLgl/>
+      <w:lvlText w:val="%1.%2.%3.%4"/>
+      <w:lvlJc w:val="left"/>
+      <w:pPr>
+        <w:ind w:left="1080" w:hanging="720"/>
+      </w:pPr>
+      <w:rPr>
+        <w:rFonts w:hint="default"/>
+      </w:rPr>
+    </w:lvl>
+    <w:lvl w:ilvl="4">
+      <w:start w:val="1"/>
+      <w:numFmt w:val="decimal"/>
+      <w:isLgl/>
+      <w:lvlText w:val="%1.%2.%3.%4.%5"/>
+      <w:lvlJc w:val="left"/>
+      <w:pPr>
+        <w:ind w:left="1440" w:hanging="1080"/>
+      </w:pPr>
+      <w:rPr>
+        <w:rFonts w:hint="default"/>
+      </w:rPr>
+    </w:lvl>
+    <w:lvl w:ilvl="5">
+      <w:start w:val="1"/>
+      <w:numFmt w:val="decimal"/>
+      <w:isLgl/>
+      <w:lvlText w:val="%1.%2.%3.%4.%5.%6"/>
+      <w:lvlJc w:val="left"/>
+      <w:pPr>
+        <w:ind w:left="1440" w:hanging="1080"/>
+      </w:pPr>
+      <w:rPr>
+        <w:rFonts w:hint="default"/>
+      </w:rPr>
+    </w:lvl>
+    <w:lvl w:ilvl="6">
+      <w:start w:val="1"/>
+      <w:numFmt w:val="decimal"/>
+      <w:isLgl/>
+      <w:lvlText w:val="%1.%2.%3.%4.%5.%6.%7"/>
+      <w:lvlJc w:val="left"/>
+      <w:pPr>
+        <w:ind w:left="1800" w:hanging="1440"/>
+      </w:pPr>
+      <w:rPr>
+        <w:rFonts w:hint="default"/>
+      </w:rPr>
+    </w:lvl>
+    <w:lvl w:ilvl="7">
+      <w:start w:val="1"/>
+      <w:numFmt w:val="decimal"/>
+      <w:isLgl/>
+      <w:lvlText w:val="%1.%2.%3.%4.%5.%6.%7.%8"/>
+      <w:lvlJc w:val="left"/>
+      <w:pPr>
+        <w:ind w:left="1800" w:hanging="1440"/>
+      </w:pPr>
+      <w:rPr>
+        <w:rFonts w:hint="default"/>
+      </w:rPr>
+    </w:lvl>
+    <w:lvl w:ilvl="8">
+      <w:start w:val="1"/>
+      <w:numFmt w:val="decimal"/>
+      <w:isLgl/>
+      <w:lvlText w:val="%1.%2.%3.%4.%5.%6.%7.%8.%9"/>
+      <w:lvlJc w:val="left"/>
+      <w:pPr>
+        <w:ind w:left="2160" w:hanging="1800"/>
+      </w:pPr>
+      <w:rPr>
+        <w:rFonts w:hint="default"/>
+      </w:rPr>
+    </w:lvl>
+  </w:abstractNum>
+  <w:abstractNum w:abstractNumId="4" w15:restartNumberingAfterBreak="0">
     <w:nsid w:val="64AD15FB"/>
     <w:multiLevelType w:val="multilevel"/>
     <w:tmpl w:val="D53A9562"/>
@@ -1252,10 +1452,13 @@
     <w:abstractNumId w:val="0"/>
   </w:num>
   <w:num w:numId="3" w16cid:durableId="1052265979">
-    <w:abstractNumId w:val="3"/>
+    <w:abstractNumId w:val="4"/>
   </w:num>
   <w:num w:numId="4" w16cid:durableId="1083527804">
     <w:abstractNumId w:val="1"/>
+  </w:num>
+  <w:num w:numId="5" w16cid:durableId="247427260">
+    <w:abstractNumId w:val="3"/>
   </w:num>
 </w:numbering>
 </file>

</xml_diff>

<commit_message>
Q6 alterações + relatório
</commit_message>
<xml_diff>
--- a/trabalho-pratico/Relatorio/relatorio-fase1.docx
+++ b/trabalho-pratico/Relatorio/relatorio-fase1.docx
@@ -128,74 +128,267 @@
           <w:b/>
           <w:bCs/>
         </w:rPr>
-        <w:t xml:space="preserve"> Main</w:t>
-      </w:r>
-      <w:r>
-        <w:rPr>
-          <w:b/>
-          <w:bCs/>
-        </w:rPr>
-        <w:t xml:space="preserve"> – “main.c”</w:t>
-      </w:r>
-    </w:p>
-    <w:p>
-      <w:pPr>
-        <w:spacing w:after="40"/>
+        <w:t xml:space="preserve"> </w:t>
+      </w:r>
+      <w:proofErr w:type="spellStart"/>
+      <w:r>
+        <w:rPr>
+          <w:b/>
+          <w:bCs/>
+        </w:rPr>
+        <w:t>Main</w:t>
+      </w:r>
+      <w:proofErr w:type="spellEnd"/>
+      <w:r>
+        <w:rPr>
+          <w:b/>
+          <w:bCs/>
+        </w:rPr>
+        <w:t xml:space="preserve"> – “</w:t>
+      </w:r>
+      <w:proofErr w:type="spellStart"/>
+      <w:r>
+        <w:rPr>
+          <w:b/>
+          <w:bCs/>
+        </w:rPr>
+        <w:t>main.c</w:t>
+      </w:r>
+      <w:proofErr w:type="spellEnd"/>
+      <w:r>
+        <w:rPr>
+          <w:b/>
+          <w:bCs/>
+        </w:rPr>
+        <w:t>”</w:t>
+      </w:r>
+    </w:p>
+    <w:p>
+      <w:pPr>
+        <w:spacing w:after="40" w:line="276" w:lineRule="auto"/>
         <w:ind w:firstLine="426"/>
         <w:jc w:val="both"/>
       </w:pPr>
       <w:r>
-        <w:t xml:space="preserve">No nosso projeto, começando pela função main, criamos um módulo (ficheiro .c) dedicado a ela. </w:t>
-      </w:r>
-    </w:p>
-    <w:p>
-      <w:pPr>
-        <w:spacing w:after="40"/>
+        <w:t xml:space="preserve">No nosso projeto, começando pela função </w:t>
+      </w:r>
+      <w:proofErr w:type="spellStart"/>
+      <w:r>
+        <w:t>main</w:t>
+      </w:r>
+      <w:proofErr w:type="spellEnd"/>
+      <w:r>
+        <w:t xml:space="preserve">, criamos um módulo (ficheiro .c) dedicado a ela. </w:t>
+      </w:r>
+    </w:p>
+    <w:p>
+      <w:pPr>
+        <w:spacing w:after="40" w:line="276" w:lineRule="auto"/>
         <w:ind w:firstLine="426"/>
         <w:jc w:val="both"/>
       </w:pPr>
       <w:r>
-        <w:t>A função principal do programa recebe 2 argumentos: o número de argumentos que o programa recebe (int argv), e os próprios argumentos do mesmo, colocados em forma de string (char *argv). Dadas as informações dos docentes, o programa irá receber 2 argumentos: o caminho para a pasta onde estão os ficheiros de entrada e o caminho para um ficheiro de texto que contém uma lista de comandos (queries) a serem executados.</w:t>
-      </w:r>
-    </w:p>
-    <w:p>
-      <w:pPr>
-        <w:spacing w:after="40"/>
+        <w:t>A função principal do programa recebe 2 argumentos: o número de argumentos que o programa recebe (</w:t>
+      </w:r>
+      <w:proofErr w:type="spellStart"/>
+      <w:r>
+        <w:t>int</w:t>
+      </w:r>
+      <w:proofErr w:type="spellEnd"/>
+      <w:r>
+        <w:t xml:space="preserve"> </w:t>
+      </w:r>
+      <w:proofErr w:type="spellStart"/>
+      <w:r>
+        <w:t>argv</w:t>
+      </w:r>
+      <w:proofErr w:type="spellEnd"/>
+      <w:r>
+        <w:t xml:space="preserve">), e os próprios argumentos do mesmo, colocados em forma de </w:t>
+      </w:r>
+      <w:proofErr w:type="spellStart"/>
+      <w:r>
+        <w:t>string</w:t>
+      </w:r>
+      <w:proofErr w:type="spellEnd"/>
+      <w:r>
+        <w:t xml:space="preserve"> (</w:t>
+      </w:r>
+      <w:proofErr w:type="spellStart"/>
+      <w:r>
+        <w:t>char</w:t>
+      </w:r>
+      <w:proofErr w:type="spellEnd"/>
+      <w:r>
+        <w:t xml:space="preserve"> *</w:t>
+      </w:r>
+      <w:proofErr w:type="spellStart"/>
+      <w:r>
+        <w:t>argv</w:t>
+      </w:r>
+      <w:proofErr w:type="spellEnd"/>
+      <w:r>
+        <w:t>). Dadas as informações dos docentes, o programa irá receber 2 argumentos: o caminho para a pasta onde estão os ficheiros de entrada e o caminho para um ficheiro de texto que contém uma lista de comandos (</w:t>
+      </w:r>
+      <w:proofErr w:type="spellStart"/>
+      <w:r>
+        <w:t>queries</w:t>
+      </w:r>
+      <w:proofErr w:type="spellEnd"/>
+      <w:r>
+        <w:t>) a serem executados.</w:t>
+      </w:r>
+    </w:p>
+    <w:p>
+      <w:pPr>
+        <w:spacing w:after="40" w:line="276" w:lineRule="auto"/>
         <w:ind w:firstLine="426"/>
         <w:jc w:val="both"/>
       </w:pPr>
       <w:r>
-        <w:t>O grupo começou por fazer um “if” que confirma que o argc é igual a 3 (o próprio programa + os dois argumentos que o programa recebe), sendo que  se isto não se verificar, imprime no ecrã “Número de argumentos inválido”, seguido do número de argumentos dado entre parênteses, retornando -1 logo de seguida. Caso o argv seja igual a 3, o programa corre nas normalidades.</w:t>
-      </w:r>
-    </w:p>
-    <w:p>
-      <w:pPr>
-        <w:spacing w:after="40"/>
+        <w:t>O grupo começou por fazer um “</w:t>
+      </w:r>
+      <w:proofErr w:type="spellStart"/>
+      <w:r>
+        <w:t>if</w:t>
+      </w:r>
+      <w:proofErr w:type="spellEnd"/>
+      <w:r>
+        <w:t xml:space="preserve">” que confirma que o </w:t>
+      </w:r>
+      <w:proofErr w:type="spellStart"/>
+      <w:r>
+        <w:t>argc</w:t>
+      </w:r>
+      <w:proofErr w:type="spellEnd"/>
+      <w:r>
+        <w:t xml:space="preserve"> é igual a 3 (o próprio programa + os dois argumentos que o programa recebe), sendo que  se isto não se verificar, imprime no ecrã “Número de argumentos inválido”, seguido do número de argumentos dado entre parênteses, retornando -1 logo de seguida. Caso o </w:t>
+      </w:r>
+      <w:proofErr w:type="spellStart"/>
+      <w:r>
+        <w:t>argv</w:t>
+      </w:r>
+      <w:proofErr w:type="spellEnd"/>
+      <w:r>
+        <w:t xml:space="preserve"> seja igual a 3, o programa corre nas normalidades.</w:t>
+      </w:r>
+    </w:p>
+    <w:p>
+      <w:pPr>
+        <w:spacing w:after="40" w:line="276" w:lineRule="auto"/>
         <w:ind w:firstLine="426"/>
         <w:jc w:val="both"/>
       </w:pPr>
       <w:r>
-        <w:t>A próxima parte da main é responsável por abrir os ficheiros que são dados como argumentos: drivers.csv; users.csv; rides.csv e o ficheiro de inputs. O nosso método para essa etapa consiste no seguinte: para cada um dos ficheiros CSV, criar uma string temporária (cuja memória será libertada no final da abertura do ficheiro), copiando (com o comando strcpy) o argv[1] (diretório onde se encontram os ficheiros CSV) para a string. De seguida, acrescentamos-lhe a string que corresponde ao nome do ficheiro (por exemplo: drivers.csv). Tendo já o caminho do ficheiro que pretendemos abrir, é apenas necessário abri-lo em modo “r” (read), para que nada o possa alterar. Acrescentamos também que no final da função main, os ficheiros são todos fechados com o uso da função “fclose”.</w:t>
-      </w:r>
-    </w:p>
-    <w:p>
-      <w:pPr>
-        <w:spacing w:after="40"/>
+        <w:t xml:space="preserve">A próxima parte da </w:t>
+      </w:r>
+      <w:proofErr w:type="spellStart"/>
+      <w:r>
+        <w:t>main</w:t>
+      </w:r>
+      <w:proofErr w:type="spellEnd"/>
+      <w:r>
+        <w:t xml:space="preserve"> é responsável por abrir os ficheiros que são dados como argumentos: drivers.csv; users.csv; rides.csv e o ficheiro de inputs. O nosso método para essa etapa consiste no seguinte: para cada um dos ficheiros CSV, criar uma </w:t>
+      </w:r>
+      <w:proofErr w:type="spellStart"/>
+      <w:r>
+        <w:t>string</w:t>
+      </w:r>
+      <w:proofErr w:type="spellEnd"/>
+      <w:r>
+        <w:t xml:space="preserve"> temporária (cuja memória será libertada no final da abertura do ficheiro), copiando (com o comando </w:t>
+      </w:r>
+      <w:proofErr w:type="spellStart"/>
+      <w:r>
+        <w:t>strcpy</w:t>
+      </w:r>
+      <w:proofErr w:type="spellEnd"/>
+      <w:r>
+        <w:t xml:space="preserve">) o </w:t>
+      </w:r>
+      <w:proofErr w:type="spellStart"/>
+      <w:r>
+        <w:t>argv</w:t>
+      </w:r>
+      <w:proofErr w:type="spellEnd"/>
+      <w:r>
+        <w:t xml:space="preserve">[1] (diretório onde se encontram os ficheiros CSV) para a </w:t>
+      </w:r>
+      <w:proofErr w:type="spellStart"/>
+      <w:r>
+        <w:t>string</w:t>
+      </w:r>
+      <w:proofErr w:type="spellEnd"/>
+      <w:r>
+        <w:t xml:space="preserve">. De seguida, acrescentamos-lhe a </w:t>
+      </w:r>
+      <w:proofErr w:type="spellStart"/>
+      <w:r>
+        <w:t>string</w:t>
+      </w:r>
+      <w:proofErr w:type="spellEnd"/>
+      <w:r>
+        <w:t xml:space="preserve"> que corresponde ao nome do ficheiro (por exemplo: drivers.csv). Tendo já o caminho do ficheiro que pretendemos abrir, é apenas necessário abri-lo em modo “r” (</w:t>
+      </w:r>
+      <w:proofErr w:type="spellStart"/>
+      <w:r>
+        <w:t>read</w:t>
+      </w:r>
+      <w:proofErr w:type="spellEnd"/>
+      <w:r>
+        <w:t xml:space="preserve">), para que nada o possa alterar. Acrescentamos também que no final da função </w:t>
+      </w:r>
+      <w:proofErr w:type="spellStart"/>
+      <w:r>
+        <w:t>main</w:t>
+      </w:r>
+      <w:proofErr w:type="spellEnd"/>
+      <w:r>
+        <w:t>, os ficheiros são todos fechados com o uso da função “</w:t>
+      </w:r>
+      <w:proofErr w:type="spellStart"/>
+      <w:r>
+        <w:t>fclose</w:t>
+      </w:r>
+      <w:proofErr w:type="spellEnd"/>
+      <w:r>
+        <w:t>”.</w:t>
+      </w:r>
+    </w:p>
+    <w:p>
+      <w:pPr>
+        <w:spacing w:after="40" w:line="276" w:lineRule="auto"/>
         <w:ind w:firstLine="426"/>
         <w:jc w:val="both"/>
       </w:pPr>
       <w:r>
-        <w:t>Existe também um comando “mkdir” que cria um diretório na pasta “trabalho-prático”, chamado “Resultados”, dentro do qual serão criados  os ficheiros de output.</w:t>
-      </w:r>
-    </w:p>
-    <w:p>
-      <w:pPr>
-        <w:spacing w:after="40"/>
+        <w:t>Existe também um comando “</w:t>
+      </w:r>
+      <w:proofErr w:type="spellStart"/>
+      <w:r>
+        <w:t>mkdir</w:t>
+      </w:r>
+      <w:proofErr w:type="spellEnd"/>
+      <w:r>
+        <w:t>” que cria um diretório na pasta “trabalho-prático”, chamado “Resultados”, dentro do qual serão criados  os ficheiros de output.</w:t>
+      </w:r>
+    </w:p>
+    <w:p>
+      <w:pPr>
+        <w:spacing w:after="40" w:line="276" w:lineRule="auto"/>
         <w:ind w:firstLine="360"/>
         <w:jc w:val="both"/>
       </w:pPr>
       <w:r>
-        <w:t>Para concluir, chamamos a função “insere_dados”, dando como input todos os ficheiros (4).</w:t>
+        <w:t>Para concluir, chamamos a função “</w:t>
+      </w:r>
+      <w:proofErr w:type="spellStart"/>
+      <w:r>
+        <w:t>insere_dados</w:t>
+      </w:r>
+      <w:proofErr w:type="spellEnd"/>
+      <w:r>
+        <w:t>”, dando como input todos os ficheiros (4).</w:t>
       </w:r>
     </w:p>
     <w:p>
@@ -242,75 +435,371 @@
           <w:b/>
           <w:bCs/>
         </w:rPr>
-        <w:t xml:space="preserve"> – “catalog.c”</w:t>
-      </w:r>
-      <w:r>
-        <w:rPr>
-          <w:b/>
-          <w:bCs/>
-        </w:rPr>
-        <w:t xml:space="preserve"> &amp; “catalog.h”</w:t>
-      </w:r>
-    </w:p>
-    <w:p>
-      <w:pPr>
-        <w:spacing w:after="40"/>
+        <w:t xml:space="preserve"> – “</w:t>
+      </w:r>
+      <w:proofErr w:type="spellStart"/>
+      <w:r>
+        <w:rPr>
+          <w:b/>
+          <w:bCs/>
+        </w:rPr>
+        <w:t>catalog.c</w:t>
+      </w:r>
+      <w:proofErr w:type="spellEnd"/>
+      <w:r>
+        <w:rPr>
+          <w:b/>
+          <w:bCs/>
+        </w:rPr>
+        <w:t>”</w:t>
+      </w:r>
+      <w:r>
+        <w:rPr>
+          <w:b/>
+          <w:bCs/>
+        </w:rPr>
+        <w:t xml:space="preserve"> &amp; “</w:t>
+      </w:r>
+      <w:proofErr w:type="spellStart"/>
+      <w:r>
+        <w:rPr>
+          <w:b/>
+          <w:bCs/>
+        </w:rPr>
+        <w:t>catalog.h</w:t>
+      </w:r>
+      <w:proofErr w:type="spellEnd"/>
+      <w:r>
+        <w:rPr>
+          <w:b/>
+          <w:bCs/>
+        </w:rPr>
+        <w:t>”</w:t>
+      </w:r>
+    </w:p>
+    <w:p>
+      <w:pPr>
+        <w:spacing w:after="40" w:line="276" w:lineRule="auto"/>
         <w:ind w:firstLine="360"/>
         <w:jc w:val="both"/>
       </w:pPr>
       <w:r>
-        <w:t>Para armazenar cada elemento (driver, user e ride), decidimos utilizar Structs que permitem guardar todas as informações dos mesmos, como: data de nascimento, ID, username, entre outros.</w:t>
-      </w:r>
-    </w:p>
-    <w:p>
-      <w:pPr>
-        <w:spacing w:after="40"/>
+        <w:t xml:space="preserve">Para armazenar cada elemento (driver, </w:t>
+      </w:r>
+      <w:proofErr w:type="spellStart"/>
+      <w:r>
+        <w:t>user</w:t>
+      </w:r>
+      <w:proofErr w:type="spellEnd"/>
+      <w:r>
+        <w:t xml:space="preserve"> e ride), decidimos utilizar </w:t>
+      </w:r>
+      <w:proofErr w:type="spellStart"/>
+      <w:r>
+        <w:t>Structs</w:t>
+      </w:r>
+      <w:proofErr w:type="spellEnd"/>
+      <w:r>
+        <w:t xml:space="preserve"> que permitem guardar todas as informações dos mesmos, como: data de nascimento, ID, </w:t>
+      </w:r>
+      <w:proofErr w:type="spellStart"/>
+      <w:r>
+        <w:t>username</w:t>
+      </w:r>
+      <w:proofErr w:type="spellEnd"/>
+      <w:r>
+        <w:t>, entre outros.</w:t>
+      </w:r>
+    </w:p>
+    <w:p>
+      <w:pPr>
+        <w:spacing w:after="40" w:line="276" w:lineRule="auto"/>
         <w:ind w:firstLine="360"/>
         <w:jc w:val="both"/>
       </w:pPr>
       <w:r>
-        <w:t>Usamos também uma hash table que, com o uso da função g_hash_table_lookup, dada uma key (username), devolve o índice desse user na array do catálogo dos users.</w:t>
-      </w:r>
-    </w:p>
-    <w:p>
-      <w:pPr>
-        <w:spacing w:after="40"/>
+        <w:t xml:space="preserve">Usamos também uma </w:t>
+      </w:r>
+      <w:proofErr w:type="spellStart"/>
+      <w:r>
+        <w:t>hash</w:t>
+      </w:r>
+      <w:proofErr w:type="spellEnd"/>
+      <w:r>
+        <w:t xml:space="preserve"> </w:t>
+      </w:r>
+      <w:proofErr w:type="spellStart"/>
+      <w:r>
+        <w:t>table</w:t>
+      </w:r>
+      <w:proofErr w:type="spellEnd"/>
+      <w:r>
+        <w:t xml:space="preserve"> que, com o uso da função </w:t>
+      </w:r>
+      <w:proofErr w:type="spellStart"/>
+      <w:r>
+        <w:t>g_hash_table_lookup</w:t>
+      </w:r>
+      <w:proofErr w:type="spellEnd"/>
+      <w:r>
+        <w:t xml:space="preserve">, dada uma </w:t>
+      </w:r>
+      <w:proofErr w:type="spellStart"/>
+      <w:r>
+        <w:t>key</w:t>
+      </w:r>
+      <w:proofErr w:type="spellEnd"/>
+      <w:r>
+        <w:t xml:space="preserve"> (</w:t>
+      </w:r>
+      <w:proofErr w:type="spellStart"/>
+      <w:r>
+        <w:t>username</w:t>
+      </w:r>
+      <w:proofErr w:type="spellEnd"/>
+      <w:r>
+        <w:t xml:space="preserve">), devolve o índice desse </w:t>
+      </w:r>
+      <w:proofErr w:type="spellStart"/>
+      <w:r>
+        <w:t>user</w:t>
+      </w:r>
+      <w:proofErr w:type="spellEnd"/>
+      <w:r>
+        <w:t xml:space="preserve"> na </w:t>
+      </w:r>
+      <w:proofErr w:type="spellStart"/>
+      <w:r>
+        <w:t>array</w:t>
+      </w:r>
+      <w:proofErr w:type="spellEnd"/>
+      <w:r>
+        <w:t xml:space="preserve"> do catálogo dos </w:t>
+      </w:r>
+      <w:proofErr w:type="spellStart"/>
+      <w:r>
+        <w:t>users</w:t>
+      </w:r>
+      <w:proofErr w:type="spellEnd"/>
+      <w:r>
+        <w:t>.</w:t>
+      </w:r>
+    </w:p>
+    <w:p>
+      <w:pPr>
+        <w:spacing w:after="40" w:line="276" w:lineRule="auto"/>
         <w:ind w:firstLine="360"/>
         <w:jc w:val="both"/>
       </w:pPr>
       <w:r>
-        <w:t>A função insere_dados começa por criar uma string “temp” que irá armazenar cada linha dos ficheiros CSV nos loops.</w:t>
-      </w:r>
-    </w:p>
-    <w:p>
-      <w:pPr>
-        <w:spacing w:after="40"/>
+        <w:t xml:space="preserve">A função </w:t>
+      </w:r>
+      <w:proofErr w:type="spellStart"/>
+      <w:r>
+        <w:t>insere_dados</w:t>
+      </w:r>
+      <w:proofErr w:type="spellEnd"/>
+      <w:r>
+        <w:t xml:space="preserve"> começa por criar uma </w:t>
+      </w:r>
+      <w:proofErr w:type="spellStart"/>
+      <w:r>
+        <w:t>string</w:t>
+      </w:r>
+      <w:proofErr w:type="spellEnd"/>
+      <w:r>
+        <w:t xml:space="preserve"> “</w:t>
+      </w:r>
+      <w:proofErr w:type="spellStart"/>
+      <w:r>
+        <w:t>temp</w:t>
+      </w:r>
+      <w:proofErr w:type="spellEnd"/>
+      <w:r>
+        <w:t xml:space="preserve">” que irá armazenar cada linha dos ficheiros CSV nos </w:t>
+      </w:r>
+      <w:proofErr w:type="spellStart"/>
+      <w:r>
+        <w:t>loops</w:t>
+      </w:r>
+      <w:proofErr w:type="spellEnd"/>
+      <w:r>
+        <w:t>.</w:t>
+      </w:r>
+    </w:p>
+    <w:p>
+      <w:pPr>
+        <w:spacing w:after="40" w:line="276" w:lineRule="auto"/>
         <w:ind w:firstLine="360"/>
         <w:jc w:val="both"/>
       </w:pPr>
       <w:r>
-        <w:t>Para criar os catálogos, decidimos utilizar 3 arrays de structs que memorizam os dados dos 3 tipos de elementos. Para esse efeito, decidimos, para cada tipo de elemento, alocar memória usando a função “malloc” com espaço para as respetivas quantidades + 1 (10001, 100001 e 1000001), pois o índice 0 das arrays não serão utilizados (por pura conveniência).</w:t>
-      </w:r>
-    </w:p>
-    <w:p>
-      <w:pPr>
-        <w:spacing w:after="40"/>
+        <w:lastRenderedPageBreak/>
+        <w:t xml:space="preserve">Para criar os catálogos, decidimos utilizar 3 </w:t>
+      </w:r>
+      <w:proofErr w:type="spellStart"/>
+      <w:r>
+        <w:t>arrays</w:t>
+      </w:r>
+      <w:proofErr w:type="spellEnd"/>
+      <w:r>
+        <w:t xml:space="preserve"> de </w:t>
+      </w:r>
+      <w:proofErr w:type="spellStart"/>
+      <w:r>
+        <w:t>structs</w:t>
+      </w:r>
+      <w:proofErr w:type="spellEnd"/>
+      <w:r>
+        <w:t xml:space="preserve"> que memorizam os dados dos 3 tipos de elementos. Para esse efeito, decidimos, para cada tipo de elemento, alocar memória usando a função “</w:t>
+      </w:r>
+      <w:proofErr w:type="spellStart"/>
+      <w:r>
+        <w:t>malloc</w:t>
+      </w:r>
+      <w:proofErr w:type="spellEnd"/>
+      <w:r>
+        <w:t xml:space="preserve">” com espaço para as respetivas quantidades + 1 (10001, 100001 e 1000001), pois o índice 0 das </w:t>
+      </w:r>
+      <w:proofErr w:type="spellStart"/>
+      <w:r>
+        <w:t>arrays</w:t>
+      </w:r>
+      <w:proofErr w:type="spellEnd"/>
+      <w:r>
+        <w:t xml:space="preserve"> não serão utilizados (por pura conveniência).</w:t>
+      </w:r>
+    </w:p>
+    <w:p>
+      <w:pPr>
+        <w:spacing w:after="40" w:line="276" w:lineRule="auto"/>
         <w:ind w:firstLine="426"/>
         <w:jc w:val="both"/>
       </w:pPr>
       <w:r>
-        <w:lastRenderedPageBreak/>
-        <w:t>Posteriormente é feito um ciclo while fgets (para cada tipo de elemento), em que cada linha de cada ficheiro é armazenado na string temporária mencionada acima. Dentro desse ciclo será criada uma struct (também temporária), que depois será copiada para a array. Achamos adequado utilizar a função “sscanf”, com vários argumentos “%[^;];” (excepto no último que tem de ser %[^\n]; pois acaba a linha), para rechear a struct temporária. É também preenchida a hash table dentro desse for.</w:t>
-      </w:r>
-    </w:p>
-    <w:p>
-      <w:pPr>
-        <w:spacing w:after="40"/>
+        <w:t xml:space="preserve">Posteriormente é feito um ciclo </w:t>
+      </w:r>
+      <w:proofErr w:type="spellStart"/>
+      <w:r>
+        <w:t>while</w:t>
+      </w:r>
+      <w:proofErr w:type="spellEnd"/>
+      <w:r>
+        <w:t xml:space="preserve"> </w:t>
+      </w:r>
+      <w:proofErr w:type="spellStart"/>
+      <w:r>
+        <w:t>fgets</w:t>
+      </w:r>
+      <w:proofErr w:type="spellEnd"/>
+      <w:r>
+        <w:t xml:space="preserve"> (para cada tipo de elemento), em que cada linha de cada ficheiro é armazenado na </w:t>
+      </w:r>
+      <w:proofErr w:type="spellStart"/>
+      <w:r>
+        <w:t>string</w:t>
+      </w:r>
+      <w:proofErr w:type="spellEnd"/>
+      <w:r>
+        <w:t xml:space="preserve"> temporária mencionada acima. Dentro desse ciclo será criada uma </w:t>
+      </w:r>
+      <w:proofErr w:type="spellStart"/>
+      <w:r>
+        <w:t>struct</w:t>
+      </w:r>
+      <w:proofErr w:type="spellEnd"/>
+      <w:r>
+        <w:t xml:space="preserve"> (também temporária), que depois será copiada para a </w:t>
+      </w:r>
+      <w:proofErr w:type="spellStart"/>
+      <w:r>
+        <w:t>array</w:t>
+      </w:r>
+      <w:proofErr w:type="spellEnd"/>
+      <w:r>
+        <w:t>. Achamos adequado utilizar a função “</w:t>
+      </w:r>
+      <w:proofErr w:type="spellStart"/>
+      <w:r>
+        <w:t>sscanf</w:t>
+      </w:r>
+      <w:proofErr w:type="spellEnd"/>
+      <w:r>
+        <w:t>”, com vários argumentos “%[^;];” (</w:t>
+      </w:r>
+      <w:proofErr w:type="spellStart"/>
+      <w:r>
+        <w:t>excepto</w:t>
+      </w:r>
+      <w:proofErr w:type="spellEnd"/>
+      <w:r>
+        <w:t xml:space="preserve"> no último que tem de ser %[^\n]; pois acaba a linha), para rechear a </w:t>
+      </w:r>
+      <w:proofErr w:type="spellStart"/>
+      <w:r>
+        <w:t>struct</w:t>
+      </w:r>
+      <w:proofErr w:type="spellEnd"/>
+      <w:r>
+        <w:t xml:space="preserve"> temporária. É também preenchida a </w:t>
+      </w:r>
+      <w:proofErr w:type="spellStart"/>
+      <w:r>
+        <w:t>hash</w:t>
+      </w:r>
+      <w:proofErr w:type="spellEnd"/>
+      <w:r>
+        <w:t xml:space="preserve"> </w:t>
+      </w:r>
+      <w:proofErr w:type="spellStart"/>
+      <w:r>
+        <w:t>table</w:t>
+      </w:r>
+      <w:proofErr w:type="spellEnd"/>
+      <w:r>
+        <w:t xml:space="preserve"> dentro desse for.</w:t>
+      </w:r>
+    </w:p>
+    <w:p>
+      <w:pPr>
+        <w:spacing w:after="40" w:line="276" w:lineRule="auto"/>
         <w:ind w:firstLine="360"/>
         <w:jc w:val="both"/>
       </w:pPr>
       <w:r>
-        <w:t>No final dessa função é chamada a “handle_inputs”, passando como argumentos os 3 arrays (catálogos) já preenchidos, a hash table e o ficheiro inputs.</w:t>
+        <w:t>No final dessa função é chamada a “</w:t>
+      </w:r>
+      <w:proofErr w:type="spellStart"/>
+      <w:r>
+        <w:t>handle_inputs</w:t>
+      </w:r>
+      <w:proofErr w:type="spellEnd"/>
+      <w:r>
+        <w:t xml:space="preserve">”, passando como argumentos os 3 </w:t>
+      </w:r>
+      <w:proofErr w:type="spellStart"/>
+      <w:r>
+        <w:t>arrays</w:t>
+      </w:r>
+      <w:proofErr w:type="spellEnd"/>
+      <w:r>
+        <w:t xml:space="preserve"> (catálogos) já preenchidos, a </w:t>
+      </w:r>
+      <w:proofErr w:type="spellStart"/>
+      <w:r>
+        <w:t>hash</w:t>
+      </w:r>
+      <w:proofErr w:type="spellEnd"/>
+      <w:r>
+        <w:t xml:space="preserve"> </w:t>
+      </w:r>
+      <w:proofErr w:type="spellStart"/>
+      <w:r>
+        <w:t>table</w:t>
+      </w:r>
+      <w:proofErr w:type="spellEnd"/>
+      <w:r>
+        <w:t xml:space="preserve"> e o ficheiro inputs.</w:t>
       </w:r>
       <w:r>
         <w:t xml:space="preserve"> </w:t>
@@ -360,35 +849,160 @@
           <w:b/>
           <w:bCs/>
         </w:rPr>
-        <w:t xml:space="preserve"> – “inputs.c”</w:t>
-      </w:r>
-      <w:r>
-        <w:rPr>
-          <w:b/>
-          <w:bCs/>
-        </w:rPr>
-        <w:t xml:space="preserve"> &amp; “inputs.h”</w:t>
-      </w:r>
-    </w:p>
-    <w:p>
-      <w:pPr>
-        <w:spacing w:after="40"/>
+        <w:t xml:space="preserve"> – “</w:t>
+      </w:r>
+      <w:proofErr w:type="spellStart"/>
+      <w:r>
+        <w:rPr>
+          <w:b/>
+          <w:bCs/>
+        </w:rPr>
+        <w:t>inputs.c</w:t>
+      </w:r>
+      <w:proofErr w:type="spellEnd"/>
+      <w:r>
+        <w:rPr>
+          <w:b/>
+          <w:bCs/>
+        </w:rPr>
+        <w:t>”</w:t>
+      </w:r>
+      <w:r>
+        <w:rPr>
+          <w:b/>
+          <w:bCs/>
+        </w:rPr>
+        <w:t xml:space="preserve"> &amp; “</w:t>
+      </w:r>
+      <w:proofErr w:type="spellStart"/>
+      <w:r>
+        <w:rPr>
+          <w:b/>
+          <w:bCs/>
+        </w:rPr>
+        <w:t>inputs.h</w:t>
+      </w:r>
+      <w:proofErr w:type="spellEnd"/>
+      <w:r>
+        <w:rPr>
+          <w:b/>
+          <w:bCs/>
+        </w:rPr>
+        <w:t>”</w:t>
+      </w:r>
+    </w:p>
+    <w:p>
+      <w:pPr>
+        <w:spacing w:after="40" w:line="276" w:lineRule="auto"/>
         <w:ind w:firstLine="360"/>
         <w:jc w:val="both"/>
       </w:pPr>
       <w:r>
-        <w:t>A função “handle_inputs” irá criar, da mesma forma da função insere_dados, um ciclo while fgets que irá percorrer o ficheiros de inputs, armazenando cada linha numa string temporária “input”. Irá também incluir um contador “int i” para o programa “saber” em que linha está (para posteriormente utilizarmos essa informação na criação dos ficheiros de outputs.</w:t>
-      </w:r>
-    </w:p>
-    <w:p>
-      <w:pPr>
-        <w:spacing w:after="40"/>
+        <w:t>A função “</w:t>
+      </w:r>
+      <w:proofErr w:type="spellStart"/>
+      <w:r>
+        <w:t>handle_inputs</w:t>
+      </w:r>
+      <w:proofErr w:type="spellEnd"/>
+      <w:r>
+        <w:t xml:space="preserve">” irá criar, da mesma forma da função </w:t>
+      </w:r>
+      <w:proofErr w:type="spellStart"/>
+      <w:r>
+        <w:t>insere_dados</w:t>
+      </w:r>
+      <w:proofErr w:type="spellEnd"/>
+      <w:r>
+        <w:t xml:space="preserve">, um ciclo </w:t>
+      </w:r>
+      <w:proofErr w:type="spellStart"/>
+      <w:r>
+        <w:t>while</w:t>
+      </w:r>
+      <w:proofErr w:type="spellEnd"/>
+      <w:r>
+        <w:t xml:space="preserve"> </w:t>
+      </w:r>
+      <w:proofErr w:type="spellStart"/>
+      <w:r>
+        <w:t>fgets</w:t>
+      </w:r>
+      <w:proofErr w:type="spellEnd"/>
+      <w:r>
+        <w:t xml:space="preserve"> que irá percorrer o ficheiros de inputs, armazenando cada linha numa </w:t>
+      </w:r>
+      <w:proofErr w:type="spellStart"/>
+      <w:r>
+        <w:t>string</w:t>
+      </w:r>
+      <w:proofErr w:type="spellEnd"/>
+      <w:r>
+        <w:t xml:space="preserve"> temporária “input”. Irá também incluir um contador “</w:t>
+      </w:r>
+      <w:proofErr w:type="spellStart"/>
+      <w:r>
+        <w:t>int</w:t>
+      </w:r>
+      <w:proofErr w:type="spellEnd"/>
+      <w:r>
+        <w:t xml:space="preserve"> i” para o programa “saber” em que linha está (para posteriormente utilizarmos essa informação na criação dos ficheiros de outputs.</w:t>
+      </w:r>
+    </w:p>
+    <w:p>
+      <w:pPr>
+        <w:spacing w:after="40" w:line="276" w:lineRule="auto"/>
         <w:ind w:firstLine="360"/>
         <w:jc w:val="both"/>
       </w:pPr>
       <w:r>
-        <w:t>Caso o primeiro char da mesma for 1, a função “handle_inputs” chamará a função “query1” com os argumentos: contador, catálogos, e input+2 (pois irá ignorar o char ‘1’ e o char espaço). Caso o primeiro char seja 2, chamará a função query2, com a mesma ordem de ideias. E o mesmo acontecerá para as outras querys</w:t>
-      </w:r>
+        <w:t xml:space="preserve">Caso o primeiro </w:t>
+      </w:r>
+      <w:proofErr w:type="spellStart"/>
+      <w:r>
+        <w:t>char</w:t>
+      </w:r>
+      <w:proofErr w:type="spellEnd"/>
+      <w:r>
+        <w:t xml:space="preserve"> da mesma for 1, a função “</w:t>
+      </w:r>
+      <w:proofErr w:type="spellStart"/>
+      <w:r>
+        <w:t>handle_inputs</w:t>
+      </w:r>
+      <w:proofErr w:type="spellEnd"/>
+      <w:r>
+        <w:t xml:space="preserve">” chamará a função “query1” com os argumentos: contador, catálogos, e input+2 (pois irá ignorar o </w:t>
+      </w:r>
+      <w:proofErr w:type="spellStart"/>
+      <w:r>
+        <w:t>char</w:t>
+      </w:r>
+      <w:proofErr w:type="spellEnd"/>
+      <w:r>
+        <w:t xml:space="preserve"> ‘1’ e o </w:t>
+      </w:r>
+      <w:proofErr w:type="spellStart"/>
+      <w:r>
+        <w:t>char</w:t>
+      </w:r>
+      <w:proofErr w:type="spellEnd"/>
+      <w:r>
+        <w:t xml:space="preserve"> espaço). Caso o primeiro </w:t>
+      </w:r>
+      <w:proofErr w:type="spellStart"/>
+      <w:r>
+        <w:t>char</w:t>
+      </w:r>
+      <w:proofErr w:type="spellEnd"/>
+      <w:r>
+        <w:t xml:space="preserve"> seja 2, chamará a função query2, com a mesma ordem de ideias. E o mesmo acontecerá para as outras </w:t>
+      </w:r>
+      <w:proofErr w:type="spellStart"/>
+      <w:r>
+        <w:t>querys</w:t>
+      </w:r>
+      <w:proofErr w:type="spellEnd"/>
       <w:r>
         <w:t>.</w:t>
       </w:r>
@@ -422,61 +1036,321 @@
           <w:b/>
           <w:bCs/>
         </w:rPr>
-        <w:t>– Query 1 – “query1.c” &amp; “query1.h”</w:t>
-      </w:r>
-    </w:p>
-    <w:p>
-      <w:pPr>
-        <w:spacing w:after="40"/>
+        <w:t xml:space="preserve">– </w:t>
+      </w:r>
+      <w:proofErr w:type="spellStart"/>
+      <w:r>
+        <w:rPr>
+          <w:b/>
+          <w:bCs/>
+        </w:rPr>
+        <w:t>Query</w:t>
+      </w:r>
+      <w:proofErr w:type="spellEnd"/>
+      <w:r>
+        <w:rPr>
+          <w:b/>
+          <w:bCs/>
+        </w:rPr>
+        <w:t xml:space="preserve"> 1 – “query1.c” &amp; “query1.h”</w:t>
+      </w:r>
+    </w:p>
+    <w:p>
+      <w:pPr>
+        <w:spacing w:after="40" w:line="276" w:lineRule="auto"/>
         <w:ind w:firstLine="360"/>
         <w:jc w:val="both"/>
       </w:pPr>
       <w:r>
-        <w:t>Para saber se o resto da string do input (sem o 1 e o espaço) é um ID ou um username, a função “query1” utiliza uma função auxiliar (definida em randomfuncs.c &amp; randomfuncs.h) “isDriver”, que retorna um int: 1 se a string dada for um Driver (se todos os elementos dessa string forem dígitos), e, caso contário, 0 se a string for um username.</w:t>
-      </w:r>
-    </w:p>
-    <w:p>
-      <w:pPr>
-        <w:spacing w:after="40"/>
+        <w:t xml:space="preserve">Para saber se o resto da </w:t>
+      </w:r>
+      <w:proofErr w:type="spellStart"/>
+      <w:r>
+        <w:t>string</w:t>
+      </w:r>
+      <w:proofErr w:type="spellEnd"/>
+      <w:r>
+        <w:t xml:space="preserve"> do input (sem o 1 e o espaço) é um ID ou um </w:t>
+      </w:r>
+      <w:proofErr w:type="spellStart"/>
+      <w:r>
+        <w:t>username</w:t>
+      </w:r>
+      <w:proofErr w:type="spellEnd"/>
+      <w:r>
+        <w:t xml:space="preserve">, a função “query1” utiliza uma função auxiliar (definida em </w:t>
+      </w:r>
+      <w:proofErr w:type="spellStart"/>
+      <w:r>
+        <w:t>randomfuncs.c</w:t>
+      </w:r>
+      <w:proofErr w:type="spellEnd"/>
+      <w:r>
+        <w:t xml:space="preserve"> &amp; </w:t>
+      </w:r>
+      <w:proofErr w:type="spellStart"/>
+      <w:r>
+        <w:t>randomfuncs.h</w:t>
+      </w:r>
+      <w:proofErr w:type="spellEnd"/>
+      <w:r>
+        <w:t>) “</w:t>
+      </w:r>
+      <w:proofErr w:type="spellStart"/>
+      <w:r>
+        <w:t>isDriver</w:t>
+      </w:r>
+      <w:proofErr w:type="spellEnd"/>
+      <w:r>
+        <w:t xml:space="preserve">”, que retorna um </w:t>
+      </w:r>
+      <w:proofErr w:type="spellStart"/>
+      <w:r>
+        <w:t>int</w:t>
+      </w:r>
+      <w:proofErr w:type="spellEnd"/>
+      <w:r>
+        <w:t xml:space="preserve">: 1 se a </w:t>
+      </w:r>
+      <w:proofErr w:type="spellStart"/>
+      <w:r>
+        <w:t>string</w:t>
+      </w:r>
+      <w:proofErr w:type="spellEnd"/>
+      <w:r>
+        <w:t xml:space="preserve"> dada for um Driver (se todos os elementos dessa </w:t>
+      </w:r>
+      <w:proofErr w:type="spellStart"/>
+      <w:r>
+        <w:t>string</w:t>
+      </w:r>
+      <w:proofErr w:type="spellEnd"/>
+      <w:r>
+        <w:t xml:space="preserve"> forem dígitos), e, caso </w:t>
+      </w:r>
+      <w:proofErr w:type="spellStart"/>
+      <w:r>
+        <w:t>contário</w:t>
+      </w:r>
+      <w:proofErr w:type="spellEnd"/>
+      <w:r>
+        <w:t xml:space="preserve">, 0 se a </w:t>
+      </w:r>
+      <w:proofErr w:type="spellStart"/>
+      <w:r>
+        <w:t>string</w:t>
+      </w:r>
+      <w:proofErr w:type="spellEnd"/>
+      <w:r>
+        <w:t xml:space="preserve"> for um </w:t>
+      </w:r>
+      <w:proofErr w:type="spellStart"/>
+      <w:r>
+        <w:t>username</w:t>
+      </w:r>
+      <w:proofErr w:type="spellEnd"/>
+      <w:r>
+        <w:t>.</w:t>
+      </w:r>
+    </w:p>
+    <w:p>
+      <w:pPr>
+        <w:spacing w:after="40" w:line="276" w:lineRule="auto"/>
         <w:ind w:firstLine="360"/>
         <w:jc w:val="both"/>
       </w:pPr>
       <w:r>
-        <w:t>Caso seja um Driver, buscar-se-á ao catálogo a struct correspondente ao mesmo, através do índice (que é igual ao ID). Posteriormente, irá ser feito um loop for que percorre o catálogo das rides, e em cada Ride verifica se o ID do Driver é igual ao ID do Driver da Ride. Caso seja, irá proceder a calcular: total de avaliações; número de viagens e total auferido. No final do loop, será dividido o total de avaliações pelo número de viagens de modo a obter a média das avaliações. Se o número de viagens for igual a 0, a avaliação média irá ser preenchida automaticamente com o valor 0.</w:t>
-      </w:r>
-    </w:p>
-    <w:p>
-      <w:pPr>
-        <w:spacing w:after="40"/>
+        <w:t xml:space="preserve">Caso seja um Driver, buscar-se-á ao catálogo a </w:t>
+      </w:r>
+      <w:proofErr w:type="spellStart"/>
+      <w:r>
+        <w:t>struct</w:t>
+      </w:r>
+      <w:proofErr w:type="spellEnd"/>
+      <w:r>
+        <w:t xml:space="preserve"> correspondente ao mesmo, através do índice (que é igual ao ID). Posteriormente, irá ser feito um </w:t>
+      </w:r>
+      <w:proofErr w:type="spellStart"/>
+      <w:r>
+        <w:t>loop</w:t>
+      </w:r>
+      <w:proofErr w:type="spellEnd"/>
+      <w:r>
+        <w:t xml:space="preserve"> for que percorre o catálogo das rides, e em cada Ride verifica se o ID do Driver é igual ao ID do Driver da Ride. Caso seja, irá proceder a calcular: total de avaliações; número de viagens e total auferido. No final do </w:t>
+      </w:r>
+      <w:proofErr w:type="spellStart"/>
+      <w:r>
+        <w:t>loop</w:t>
+      </w:r>
+      <w:proofErr w:type="spellEnd"/>
+      <w:r>
+        <w:t>, será dividido o total de avaliações pelo número de viagens de modo a obter a média das avaliações. Se o número de viagens for igual a 0, a avaliação média irá ser preenchida automaticamente com o valor 0.</w:t>
+      </w:r>
+    </w:p>
+    <w:p>
+      <w:pPr>
+        <w:spacing w:after="40" w:line="276" w:lineRule="auto"/>
         <w:ind w:firstLine="360"/>
         <w:jc w:val="both"/>
       </w:pPr>
       <w:r>
-        <w:t>Todas as informações serão juntas numa única string “output”, sendo que a idade será calculada com ajuda da função “age”, (que calcula a idade através da data de nascimento).</w:t>
+        <w:t xml:space="preserve">Todas as informações serão juntas numa única </w:t>
+      </w:r>
+      <w:proofErr w:type="spellStart"/>
+      <w:r>
+        <w:t>string</w:t>
+      </w:r>
+      <w:proofErr w:type="spellEnd"/>
+      <w:r>
+        <w:t xml:space="preserve"> “output”, sendo que a idade será calculada com ajuda da função “age”, (que calcula a idade através da data de nascimento).</w:t>
       </w:r>
       <w:r>
         <w:tab/>
-        <w:t>Caso seja User, a estratégia utilizada foi a mesma, porém tivemos de obter o índice do user a partir da hash table, de modo a obter todas as informações do mesmo acedendo a esse índice no catálogo.</w:t>
-      </w:r>
-    </w:p>
-    <w:p>
-      <w:pPr>
-        <w:spacing w:after="40"/>
+        <w:t xml:space="preserve">Caso seja </w:t>
+      </w:r>
+      <w:proofErr w:type="spellStart"/>
+      <w:r>
+        <w:t>User</w:t>
+      </w:r>
+      <w:proofErr w:type="spellEnd"/>
+      <w:r>
+        <w:t xml:space="preserve">, a estratégia utilizada foi a mesma, porém tivemos de obter o índice do </w:t>
+      </w:r>
+      <w:proofErr w:type="spellStart"/>
+      <w:r>
+        <w:t>user</w:t>
+      </w:r>
+      <w:proofErr w:type="spellEnd"/>
+      <w:r>
+        <w:t xml:space="preserve"> a partir da </w:t>
+      </w:r>
+      <w:proofErr w:type="spellStart"/>
+      <w:r>
+        <w:t>hash</w:t>
+      </w:r>
+      <w:proofErr w:type="spellEnd"/>
+      <w:r>
+        <w:t xml:space="preserve"> </w:t>
+      </w:r>
+      <w:proofErr w:type="spellStart"/>
+      <w:r>
+        <w:t>table</w:t>
+      </w:r>
+      <w:proofErr w:type="spellEnd"/>
+      <w:r>
+        <w:t>, de modo a obter todas as informações do mesmo acedendo a esse índice no catálogo.</w:t>
+      </w:r>
+    </w:p>
+    <w:p>
+      <w:pPr>
+        <w:spacing w:after="40" w:line="276" w:lineRule="auto"/>
         <w:ind w:firstLine="360"/>
         <w:jc w:val="both"/>
       </w:pPr>
       <w:r>
-        <w:t>Posteriormente irá ser utilizada outra função auxiliar (definida em outputs.c &amp; outputs.h) “handle_outputs”, que recebe o contador referido no tópico passado e a string que foi dada como output, para que seja escrita no respetivo ficheiro. Essa função cria uma string temporária “filename” em que, utilizando a função sprintf e o contador, é preenchida com o caminho correto para o novo ficheiro ("Resultados/command%i_output.txt",  counter). Para criar esse ficheiro é criado um novo FILE temporário, utilizando depois o “fopen” para o fazer, com o modo write.</w:t>
-      </w:r>
-    </w:p>
-    <w:p>
-      <w:pPr>
-        <w:spacing w:after="40"/>
+        <w:t xml:space="preserve">Posteriormente irá ser utilizada outra função auxiliar (definida em </w:t>
+      </w:r>
+      <w:proofErr w:type="spellStart"/>
+      <w:r>
+        <w:t>outputs.c</w:t>
+      </w:r>
+      <w:proofErr w:type="spellEnd"/>
+      <w:r>
+        <w:t xml:space="preserve"> &amp; </w:t>
+      </w:r>
+      <w:proofErr w:type="spellStart"/>
+      <w:r>
+        <w:t>outputs.h</w:t>
+      </w:r>
+      <w:proofErr w:type="spellEnd"/>
+      <w:r>
+        <w:t>) “</w:t>
+      </w:r>
+      <w:proofErr w:type="spellStart"/>
+      <w:r>
+        <w:t>handle_outputs</w:t>
+      </w:r>
+      <w:proofErr w:type="spellEnd"/>
+      <w:r>
+        <w:t xml:space="preserve">”, que recebe o contador referido no tópico passado e a </w:t>
+      </w:r>
+      <w:proofErr w:type="spellStart"/>
+      <w:r>
+        <w:t>string</w:t>
+      </w:r>
+      <w:proofErr w:type="spellEnd"/>
+      <w:r>
+        <w:t xml:space="preserve"> que foi dada como output, para que seja escrita no respetivo ficheiro. Essa função cria uma </w:t>
+      </w:r>
+      <w:proofErr w:type="spellStart"/>
+      <w:r>
+        <w:t>string</w:t>
+      </w:r>
+      <w:proofErr w:type="spellEnd"/>
+      <w:r>
+        <w:t xml:space="preserve"> temporária </w:t>
+      </w:r>
+      <w:r>
+        <w:lastRenderedPageBreak/>
+        <w:t>“</w:t>
+      </w:r>
+      <w:proofErr w:type="spellStart"/>
+      <w:r>
+        <w:t>filename</w:t>
+      </w:r>
+      <w:proofErr w:type="spellEnd"/>
+      <w:r>
+        <w:t xml:space="preserve">” em que, utilizando a função </w:t>
+      </w:r>
+      <w:proofErr w:type="spellStart"/>
+      <w:r>
+        <w:t>sprintf</w:t>
+      </w:r>
+      <w:proofErr w:type="spellEnd"/>
+      <w:r>
+        <w:t xml:space="preserve"> e o contador, é preenchida com o caminho correto para o novo ficheiro ("Resultados/command%i_output.txt",  </w:t>
+      </w:r>
+      <w:proofErr w:type="spellStart"/>
+      <w:r>
+        <w:t>counter</w:t>
+      </w:r>
+      <w:proofErr w:type="spellEnd"/>
+      <w:r>
+        <w:t>). Para criar esse ficheiro é criado um novo FILE temporário, utilizando depois o “</w:t>
+      </w:r>
+      <w:proofErr w:type="spellStart"/>
+      <w:r>
+        <w:t>fopen</w:t>
+      </w:r>
+      <w:proofErr w:type="spellEnd"/>
+      <w:r>
+        <w:t xml:space="preserve">” para o fazer, com o modo </w:t>
+      </w:r>
+      <w:proofErr w:type="spellStart"/>
+      <w:r>
+        <w:t>write</w:t>
+      </w:r>
+      <w:proofErr w:type="spellEnd"/>
+      <w:r>
+        <w:t>.</w:t>
+      </w:r>
+    </w:p>
+    <w:p>
+      <w:pPr>
+        <w:spacing w:after="40" w:line="276" w:lineRule="auto"/>
         <w:ind w:firstLine="360"/>
         <w:jc w:val="both"/>
       </w:pPr>
       <w:r>
-        <w:t>Finalmente, é apenas necessário escrever o output no ficheiro recorrendo ao “fprintf”.</w:t>
+        <w:t>Finalmente, é apenas necessário escrever o output no ficheiro recorrendo ao “</w:t>
+      </w:r>
+      <w:proofErr w:type="spellStart"/>
+      <w:r>
+        <w:t>fprintf</w:t>
+      </w:r>
+      <w:proofErr w:type="spellEnd"/>
+      <w:r>
+        <w:t>”.</w:t>
       </w:r>
     </w:p>
     <w:p>
@@ -505,8 +1379,23 @@
           <w:b/>
           <w:bCs/>
         </w:rPr>
-        <w:lastRenderedPageBreak/>
-        <w:t xml:space="preserve">– Query </w:t>
+        <w:t xml:space="preserve">– </w:t>
+      </w:r>
+      <w:proofErr w:type="spellStart"/>
+      <w:r>
+        <w:rPr>
+          <w:b/>
+          <w:bCs/>
+        </w:rPr>
+        <w:t>Query</w:t>
+      </w:r>
+      <w:proofErr w:type="spellEnd"/>
+      <w:r>
+        <w:rPr>
+          <w:b/>
+          <w:bCs/>
+        </w:rPr>
+        <w:t xml:space="preserve"> </w:t>
       </w:r>
       <w:r>
         <w:rPr>
@@ -553,81 +1442,249 @@
     </w:p>
     <w:p>
       <w:pPr>
-        <w:spacing w:after="40"/>
+        <w:spacing w:after="40" w:line="276" w:lineRule="auto"/>
         <w:ind w:firstLine="360"/>
         <w:jc w:val="both"/>
       </w:pPr>
       <w:r>
-        <w:t>A query 2 recebe como argumento o counter, os catálogos e o N em forma de string.</w:t>
-      </w:r>
-    </w:p>
-    <w:p>
-      <w:pPr>
-        <w:spacing w:after="40"/>
-        <w:jc w:val="both"/>
-      </w:pPr>
-      <w:r>
-        <w:t>Com ajuda do malloc/calloc iremos alocar memória para as variáveis necessárias a esta query, sendo essas libertadas no final.</w:t>
-      </w:r>
-    </w:p>
-    <w:p>
-      <w:pPr>
-        <w:spacing w:after="40"/>
+        <w:t xml:space="preserve">A </w:t>
+      </w:r>
+      <w:proofErr w:type="spellStart"/>
+      <w:r>
+        <w:t>query</w:t>
+      </w:r>
+      <w:proofErr w:type="spellEnd"/>
+      <w:r>
+        <w:t xml:space="preserve"> 2 recebe como argumento o </w:t>
+      </w:r>
+      <w:proofErr w:type="spellStart"/>
+      <w:r>
+        <w:t>counter</w:t>
+      </w:r>
+      <w:proofErr w:type="spellEnd"/>
+      <w:r>
+        <w:t xml:space="preserve">, os catálogos e o N em forma de </w:t>
+      </w:r>
+      <w:proofErr w:type="spellStart"/>
+      <w:r>
+        <w:t>string</w:t>
+      </w:r>
+      <w:proofErr w:type="spellEnd"/>
+      <w:r>
+        <w:t>.</w:t>
+      </w:r>
+    </w:p>
+    <w:p>
+      <w:pPr>
+        <w:spacing w:after="40" w:line="276" w:lineRule="auto"/>
+        <w:jc w:val="both"/>
+      </w:pPr>
+      <w:r>
+        <w:t xml:space="preserve">Com ajuda do </w:t>
+      </w:r>
+      <w:proofErr w:type="spellStart"/>
+      <w:r>
+        <w:t>malloc</w:t>
+      </w:r>
+      <w:proofErr w:type="spellEnd"/>
+      <w:r>
+        <w:t>/</w:t>
+      </w:r>
+      <w:proofErr w:type="spellStart"/>
+      <w:r>
+        <w:t>calloc</w:t>
+      </w:r>
+      <w:proofErr w:type="spellEnd"/>
+      <w:r>
+        <w:t xml:space="preserve"> iremos alocar memória para as variáveis necessárias a esta </w:t>
+      </w:r>
+      <w:proofErr w:type="spellStart"/>
+      <w:r>
+        <w:t>query</w:t>
+      </w:r>
+      <w:proofErr w:type="spellEnd"/>
+      <w:r>
+        <w:t>, sendo essas libertadas no final.</w:t>
+      </w:r>
+    </w:p>
+    <w:p>
+      <w:pPr>
+        <w:spacing w:after="40" w:line="276" w:lineRule="auto"/>
         <w:ind w:firstLine="426"/>
         <w:jc w:val="both"/>
       </w:pPr>
       <w:r>
-        <w:t>A array de recente_rides (que guarda a viagem mais recente de cada user) é inicializada com “00/00/0000” em todos os seus elementos, para que qualquer data seja mais recente do que esta.</w:t>
-      </w:r>
-    </w:p>
-    <w:p>
-      <w:pPr>
-        <w:spacing w:after="40"/>
+        <w:t xml:space="preserve">A </w:t>
+      </w:r>
+      <w:proofErr w:type="spellStart"/>
+      <w:r>
+        <w:t>array</w:t>
+      </w:r>
+      <w:proofErr w:type="spellEnd"/>
+      <w:r>
+        <w:t xml:space="preserve"> de </w:t>
+      </w:r>
+      <w:proofErr w:type="spellStart"/>
+      <w:r>
+        <w:t>recente_rides</w:t>
+      </w:r>
+      <w:proofErr w:type="spellEnd"/>
+      <w:r>
+        <w:t xml:space="preserve"> (que guarda a viagem mais recente de cada </w:t>
+      </w:r>
+      <w:proofErr w:type="spellStart"/>
+      <w:r>
+        <w:t>user</w:t>
+      </w:r>
+      <w:proofErr w:type="spellEnd"/>
+      <w:r>
+        <w:t>) é inicializada com “00/00/0000” em todos os seus elementos, para que qualquer data seja mais recente do que esta.</w:t>
+      </w:r>
+    </w:p>
+    <w:p>
+      <w:pPr>
+        <w:spacing w:after="40" w:line="276" w:lineRule="auto"/>
         <w:ind w:firstLine="426"/>
         <w:jc w:val="both"/>
       </w:pPr>
       <w:r>
-        <w:t>Posteriormente é usado um loop for que percorre todo o catálogo das rides, em que para cada uma delas: verifica se o driver dessa ride está ativo; incrementa o total de avaliações desse driver com a avaliação dessa ride; incrementa em 1 o número de viagens desse driver, e se a data dessa ride for mais recente do que a data que está colocada na array recente_rides, substitui a mesma na array.</w:t>
-      </w:r>
-    </w:p>
-    <w:p>
-      <w:pPr>
-        <w:spacing w:after="40"/>
+        <w:t xml:space="preserve">Posteriormente é usado um </w:t>
+      </w:r>
+      <w:proofErr w:type="spellStart"/>
+      <w:r>
+        <w:t>loop</w:t>
+      </w:r>
+      <w:proofErr w:type="spellEnd"/>
+      <w:r>
+        <w:t xml:space="preserve"> for que percorre todo o catálogo das rides, em que para cada uma delas: verifica se o driver dessa ride está ativo; incrementa o total de avaliações desse driver com a avaliação dessa ride; incrementa em 1 o número de viagens desse driver, e se a data dessa ride for mais recente do que a data que está colocada na </w:t>
+      </w:r>
+      <w:proofErr w:type="spellStart"/>
+      <w:r>
+        <w:t>array</w:t>
+      </w:r>
+      <w:proofErr w:type="spellEnd"/>
+      <w:r>
+        <w:t xml:space="preserve"> </w:t>
+      </w:r>
+      <w:proofErr w:type="spellStart"/>
+      <w:r>
+        <w:t>recente_rides</w:t>
+      </w:r>
+      <w:proofErr w:type="spellEnd"/>
+      <w:r>
+        <w:t xml:space="preserve">, substitui a mesma na </w:t>
+      </w:r>
+      <w:proofErr w:type="spellStart"/>
+      <w:r>
+        <w:t>array</w:t>
+      </w:r>
+      <w:proofErr w:type="spellEnd"/>
+      <w:r>
+        <w:t>.</w:t>
+      </w:r>
+    </w:p>
+    <w:p>
+      <w:pPr>
+        <w:spacing w:after="40" w:line="276" w:lineRule="auto"/>
         <w:ind w:firstLine="426"/>
         <w:jc w:val="both"/>
       </w:pPr>
       <w:r>
-        <w:t>Nesta etapa, a array das avaliações médias será preenchida com a divisão do total de avaliações de cada driver com o número de viagens do mesmo.</w:t>
-      </w:r>
-    </w:p>
-    <w:p>
-      <w:pPr>
-        <w:spacing w:after="40"/>
+        <w:t xml:space="preserve">Nesta etapa, a </w:t>
+      </w:r>
+      <w:proofErr w:type="spellStart"/>
+      <w:r>
+        <w:t>array</w:t>
+      </w:r>
+      <w:proofErr w:type="spellEnd"/>
+      <w:r>
+        <w:t xml:space="preserve"> das avaliações médias será preenchida com a divisão do total de avaliações de cada driver com o número de viagens do mesmo.</w:t>
+      </w:r>
+    </w:p>
+    <w:p>
+      <w:pPr>
+        <w:spacing w:after="40" w:line="276" w:lineRule="auto"/>
         <w:ind w:firstLine="426"/>
         <w:jc w:val="both"/>
       </w:pPr>
       <w:r>
-        <w:t>Com a ajuda de outro for loop, irão ser calculados as N maiores avaliações médias, e o índice dos respetivos drivers serão guardados na array id_maiores (sendo que id_maiores[0] guarda o ID do driver com a maior avaliação média).</w:t>
-      </w:r>
-    </w:p>
-    <w:p>
-      <w:pPr>
-        <w:spacing w:after="40"/>
+        <w:t xml:space="preserve">Com a ajuda de outro for </w:t>
+      </w:r>
+      <w:proofErr w:type="spellStart"/>
+      <w:r>
+        <w:t>loop</w:t>
+      </w:r>
+      <w:proofErr w:type="spellEnd"/>
+      <w:r>
+        <w:t xml:space="preserve">, irão ser calculados as N maiores avaliações médias, e o índice dos respetivos drivers serão guardados na </w:t>
+      </w:r>
+      <w:proofErr w:type="spellStart"/>
+      <w:r>
+        <w:t>array</w:t>
+      </w:r>
+      <w:proofErr w:type="spellEnd"/>
+      <w:r>
+        <w:t xml:space="preserve"> </w:t>
+      </w:r>
+      <w:proofErr w:type="spellStart"/>
+      <w:r>
+        <w:t>id_maiores</w:t>
+      </w:r>
+      <w:proofErr w:type="spellEnd"/>
+      <w:r>
+        <w:t xml:space="preserve"> (sendo que </w:t>
+      </w:r>
+      <w:proofErr w:type="spellStart"/>
+      <w:r>
+        <w:t>id_maiores</w:t>
+      </w:r>
+      <w:proofErr w:type="spellEnd"/>
+      <w:r>
+        <w:t>[0] guarda o ID do driver com a maior avaliação média).</w:t>
+      </w:r>
+    </w:p>
+    <w:p>
+      <w:pPr>
+        <w:spacing w:after="40" w:line="276" w:lineRule="auto"/>
         <w:ind w:firstLine="426"/>
         <w:jc w:val="both"/>
       </w:pPr>
       <w:r>
-        <w:t>De seguida, é feito o desempate diretamente na array id_maiores.</w:t>
-      </w:r>
-    </w:p>
-    <w:p>
-      <w:pPr>
-        <w:spacing w:after="40"/>
+        <w:t xml:space="preserve">De seguida, é feito o desempate diretamente na </w:t>
+      </w:r>
+      <w:proofErr w:type="spellStart"/>
+      <w:r>
+        <w:t>array</w:t>
+      </w:r>
+      <w:proofErr w:type="spellEnd"/>
+      <w:r>
+        <w:t xml:space="preserve"> </w:t>
+      </w:r>
+      <w:proofErr w:type="spellStart"/>
+      <w:r>
+        <w:t>id_maiores</w:t>
+      </w:r>
+      <w:proofErr w:type="spellEnd"/>
+      <w:r>
+        <w:t>.</w:t>
+      </w:r>
+    </w:p>
+    <w:p>
+      <w:pPr>
+        <w:spacing w:after="40" w:line="276" w:lineRule="auto"/>
         <w:ind w:firstLine="426"/>
         <w:jc w:val="both"/>
       </w:pPr>
       <w:r>
-        <w:t>Finalizando, apenas é necessário chamar a função handle_outputs para criar o ficheiro com o output pretendido.</w:t>
+        <w:t xml:space="preserve">Finalizando, apenas é necessário chamar a função </w:t>
+      </w:r>
+      <w:proofErr w:type="spellStart"/>
+      <w:r>
+        <w:t>handle_outputs</w:t>
+      </w:r>
+      <w:proofErr w:type="spellEnd"/>
+      <w:r>
+        <w:t xml:space="preserve"> para criar o ficheiro com o output pretendido.</w:t>
       </w:r>
     </w:p>
     <w:p>
@@ -658,7 +1715,23 @@
           <w:b/>
           <w:bCs/>
         </w:rPr>
-        <w:t xml:space="preserve">– Query </w:t>
+        <w:t xml:space="preserve">– </w:t>
+      </w:r>
+      <w:proofErr w:type="spellStart"/>
+      <w:r>
+        <w:rPr>
+          <w:b/>
+          <w:bCs/>
+        </w:rPr>
+        <w:t>Query</w:t>
+      </w:r>
+      <w:proofErr w:type="spellEnd"/>
+      <w:r>
+        <w:rPr>
+          <w:b/>
+          <w:bCs/>
+        </w:rPr>
+        <w:t xml:space="preserve"> </w:t>
       </w:r>
       <w:r>
         <w:rPr>
@@ -701,6 +1774,40 @@
           <w:bCs/>
         </w:rPr>
         <w:t>.h”</w:t>
+      </w:r>
+    </w:p>
+    <w:p>
+      <w:pPr>
+        <w:spacing w:after="40" w:line="276" w:lineRule="auto"/>
+        <w:ind w:firstLine="284"/>
+        <w:jc w:val="both"/>
+      </w:pPr>
+      <w:r>
+        <w:t xml:space="preserve">Relativamente à Q3, a estrutura da mesma é bastante similar à da Q2, sendo que as diferenças são que em vez de avaliação média, temos a distância total, e sendo que a Q3 engloba também os </w:t>
+      </w:r>
+      <w:proofErr w:type="spellStart"/>
+      <w:r>
+        <w:t>users</w:t>
+      </w:r>
+      <w:proofErr w:type="spellEnd"/>
+      <w:r>
+        <w:t xml:space="preserve">, usamos a </w:t>
+      </w:r>
+      <w:proofErr w:type="spellStart"/>
+      <w:r>
+        <w:t>hash</w:t>
+      </w:r>
+      <w:proofErr w:type="spellEnd"/>
+      <w:r>
+        <w:t xml:space="preserve"> </w:t>
+      </w:r>
+      <w:proofErr w:type="spellStart"/>
+      <w:r>
+        <w:t>table</w:t>
+      </w:r>
+      <w:proofErr w:type="spellEnd"/>
+      <w:r>
+        <w:t xml:space="preserve"> para dar o índice do mesmos. A partir dessa etapa, a estratégia é a mesma do que para os drivers.</w:t>
       </w:r>
     </w:p>
     <w:p>
@@ -709,16 +1816,6 @@
         <w:ind w:firstLine="284"/>
         <w:jc w:val="both"/>
       </w:pPr>
-      <w:r>
-        <w:t>Relativamente à Q3, a estrutura da mesma é bastante similar à da Q2, sendo que as diferenças são que em vez de avaliação média, temos a distância total, e sendo que a Q3 engloba também os users, usamos a hash table para dar o índice do mesmos. A partir dessa etapa, a estratégia é a mesma do que para os drivers.</w:t>
-      </w:r>
-    </w:p>
-    <w:p>
-      <w:pPr>
-        <w:spacing w:after="40"/>
-        <w:ind w:firstLine="284"/>
-        <w:jc w:val="both"/>
-      </w:pPr>
     </w:p>
     <w:p>
       <w:pPr>
@@ -735,6 +1832,229 @@
           <w:b/>
           <w:bCs/>
         </w:rPr>
+        <w:t xml:space="preserve">1.7 </w:t>
+      </w:r>
+      <w:r>
+        <w:rPr>
+          <w:b/>
+          <w:bCs/>
+        </w:rPr>
+        <w:t xml:space="preserve">– </w:t>
+      </w:r>
+      <w:proofErr w:type="spellStart"/>
+      <w:r>
+        <w:rPr>
+          <w:b/>
+          <w:bCs/>
+        </w:rPr>
+        <w:t>Query</w:t>
+      </w:r>
+      <w:proofErr w:type="spellEnd"/>
+      <w:r>
+        <w:rPr>
+          <w:b/>
+          <w:bCs/>
+        </w:rPr>
+        <w:t xml:space="preserve"> </w:t>
+      </w:r>
+      <w:r>
+        <w:rPr>
+          <w:b/>
+          <w:bCs/>
+        </w:rPr>
+        <w:t xml:space="preserve">4 </w:t>
+      </w:r>
+      <w:r>
+        <w:rPr>
+          <w:b/>
+          <w:bCs/>
+        </w:rPr>
+        <w:t>– “query</w:t>
+      </w:r>
+      <w:r>
+        <w:rPr>
+          <w:b/>
+          <w:bCs/>
+        </w:rPr>
+        <w:t>4</w:t>
+      </w:r>
+      <w:r>
+        <w:rPr>
+          <w:b/>
+          <w:bCs/>
+        </w:rPr>
+        <w:t>.c” &amp; “query</w:t>
+      </w:r>
+      <w:r>
+        <w:rPr>
+          <w:b/>
+          <w:bCs/>
+        </w:rPr>
+        <w:t>4</w:t>
+      </w:r>
+      <w:r>
+        <w:rPr>
+          <w:b/>
+          <w:bCs/>
+        </w:rPr>
+        <w:t>.h”</w:t>
+      </w:r>
+    </w:p>
+    <w:p>
+      <w:pPr>
+        <w:spacing w:after="40" w:line="276" w:lineRule="auto"/>
+        <w:ind w:firstLine="284"/>
+        <w:jc w:val="both"/>
+      </w:pPr>
+      <w:r>
+        <w:t xml:space="preserve">Na Q4, optamos por apenas fazer um for </w:t>
+      </w:r>
+      <w:proofErr w:type="spellStart"/>
+      <w:r>
+        <w:t>loop</w:t>
+      </w:r>
+      <w:proofErr w:type="spellEnd"/>
+      <w:r>
+        <w:t xml:space="preserve"> que percorria o catálogo das rides. Nesse </w:t>
+      </w:r>
+      <w:proofErr w:type="spellStart"/>
+      <w:r>
+        <w:t>loop</w:t>
+      </w:r>
+      <w:proofErr w:type="spellEnd"/>
+      <w:r>
+        <w:t xml:space="preserve"> </w:t>
+      </w:r>
+      <w:r>
+        <w:t>existe a condição que a cidade dada como input, tem de ser igual à cidade de cada Ride. G</w:t>
+      </w:r>
+      <w:r>
+        <w:t xml:space="preserve">uarda-se a distância de cada ride numa variável </w:t>
+      </w:r>
+      <w:proofErr w:type="spellStart"/>
+      <w:r>
+        <w:t>int</w:t>
+      </w:r>
+      <w:proofErr w:type="spellEnd"/>
+      <w:r>
+        <w:t xml:space="preserve"> “</w:t>
+      </w:r>
+      <w:proofErr w:type="spellStart"/>
+      <w:r>
+        <w:t>distance</w:t>
+      </w:r>
+      <w:proofErr w:type="spellEnd"/>
+      <w:r>
+        <w:t xml:space="preserve">”; a classe do carro do respetivo driver numa variável </w:t>
+      </w:r>
+      <w:proofErr w:type="spellStart"/>
+      <w:r>
+        <w:t>char</w:t>
+      </w:r>
+      <w:proofErr w:type="spellEnd"/>
+      <w:r>
+        <w:t xml:space="preserve">* </w:t>
+      </w:r>
+      <w:proofErr w:type="spellStart"/>
+      <w:r>
+        <w:t>class</w:t>
+      </w:r>
+      <w:proofErr w:type="spellEnd"/>
+      <w:r>
+        <w:t xml:space="preserve">, procedendo a preencher as variáveis </w:t>
+      </w:r>
+      <w:proofErr w:type="spellStart"/>
+      <w:r>
+        <w:t>taxa_base</w:t>
+      </w:r>
+      <w:proofErr w:type="spellEnd"/>
+      <w:r>
+        <w:t xml:space="preserve"> e </w:t>
+      </w:r>
+      <w:proofErr w:type="spellStart"/>
+      <w:r>
+        <w:t>taxa_dist</w:t>
+      </w:r>
+      <w:proofErr w:type="spellEnd"/>
+      <w:r>
+        <w:t>, para realizar o cálculo de cada viagem.</w:t>
+      </w:r>
+    </w:p>
+    <w:p>
+      <w:pPr>
+        <w:spacing w:after="40" w:line="276" w:lineRule="auto"/>
+        <w:ind w:firstLine="284"/>
+        <w:jc w:val="both"/>
+      </w:pPr>
+      <w:r>
+        <w:t>Em cada viagem, são incrementadas as variáveis “</w:t>
+      </w:r>
+      <w:proofErr w:type="spellStart"/>
+      <w:r>
+        <w:t>preco</w:t>
+      </w:r>
+      <w:proofErr w:type="spellEnd"/>
+      <w:r>
+        <w:t xml:space="preserve">” com o preço total da viagem (sem gorjeta) e “contagem”, em 1. No final, verifica-se se a contagem é igual a 0, e caso seja, chama-se logo a função </w:t>
+      </w:r>
+      <w:proofErr w:type="spellStart"/>
+      <w:r>
+        <w:t>handle_outputs</w:t>
+      </w:r>
+      <w:proofErr w:type="spellEnd"/>
+      <w:r>
+        <w:t xml:space="preserve"> com os argumentos </w:t>
+      </w:r>
+      <w:proofErr w:type="spellStart"/>
+      <w:r>
+        <w:t>counter</w:t>
+      </w:r>
+      <w:proofErr w:type="spellEnd"/>
+      <w:r>
+        <w:t xml:space="preserve"> e “”, para realizar o respetivo </w:t>
+      </w:r>
+      <w:r>
+        <w:lastRenderedPageBreak/>
+        <w:t xml:space="preserve">output. Caso contrário, é realizada a divisão entre o preço total e a contagem de viagens de modo a obter o resultado final, procedendo a dar output do mesmo com ajuda da função </w:t>
+      </w:r>
+      <w:proofErr w:type="spellStart"/>
+      <w:r>
+        <w:t>sprintf</w:t>
+      </w:r>
+      <w:proofErr w:type="spellEnd"/>
+      <w:r>
+        <w:t xml:space="preserve"> e </w:t>
+      </w:r>
+      <w:proofErr w:type="spellStart"/>
+      <w:r>
+        <w:t>handle</w:t>
+      </w:r>
+      <w:proofErr w:type="spellEnd"/>
+      <w:r>
+        <w:t xml:space="preserve"> outputs, com 3 casas decimais.</w:t>
+      </w:r>
+    </w:p>
+    <w:p>
+      <w:pPr>
+        <w:spacing w:after="40"/>
+        <w:jc w:val="both"/>
+      </w:pPr>
+    </w:p>
+    <w:p>
+      <w:pPr>
+        <w:spacing w:after="40" w:line="360" w:lineRule="auto"/>
+        <w:ind w:firstLine="284"/>
+        <w:jc w:val="both"/>
+        <w:rPr>
+          <w:b/>
+          <w:bCs/>
+        </w:rPr>
+      </w:pPr>
+      <w:r>
+        <w:rPr>
+          <w:b/>
+          <w:bCs/>
+        </w:rPr>
         <w:t>1.</w:t>
       </w:r>
       <w:r>
@@ -742,21 +2062,37 @@
           <w:b/>
           <w:bCs/>
         </w:rPr>
-        <w:t xml:space="preserve">7 </w:t>
-      </w:r>
-      <w:r>
-        <w:rPr>
-          <w:b/>
-          <w:bCs/>
-        </w:rPr>
-        <w:t xml:space="preserve">– Query </w:t>
-      </w:r>
-      <w:r>
-        <w:rPr>
-          <w:b/>
-          <w:bCs/>
-        </w:rPr>
-        <w:t xml:space="preserve">4 </w:t>
+        <w:t>8</w:t>
+      </w:r>
+      <w:r>
+        <w:rPr>
+          <w:b/>
+          <w:bCs/>
+        </w:rPr>
+        <w:t xml:space="preserve"> </w:t>
+      </w:r>
+      <w:r>
+        <w:rPr>
+          <w:b/>
+          <w:bCs/>
+        </w:rPr>
+        <w:t xml:space="preserve">– </w:t>
+      </w:r>
+      <w:proofErr w:type="spellStart"/>
+      <w:r>
+        <w:rPr>
+          <w:b/>
+          <w:bCs/>
+        </w:rPr>
+        <w:t>Query</w:t>
+      </w:r>
+      <w:proofErr w:type="spellEnd"/>
+      <w:r>
+        <w:rPr>
+          <w:b/>
+          <w:bCs/>
+        </w:rPr>
+        <w:t xml:space="preserve"> 5 </w:t>
       </w:r>
       <w:r>
         <w:rPr>
@@ -770,7 +2106,7 @@
           <w:b/>
           <w:bCs/>
         </w:rPr>
-        <w:t>4</w:t>
+        <w:t>5</w:t>
       </w:r>
       <w:r>
         <w:rPr>
@@ -784,7 +2120,7 @@
           <w:b/>
           <w:bCs/>
         </w:rPr>
-        <w:t>4</w:t>
+        <w:t>5</w:t>
       </w:r>
       <w:r>
         <w:rPr>
@@ -796,22 +2132,269 @@
     </w:p>
     <w:p>
       <w:pPr>
+        <w:spacing w:after="40" w:line="276" w:lineRule="auto"/>
+        <w:ind w:firstLine="284"/>
+        <w:jc w:val="both"/>
+      </w:pPr>
+      <w:r>
+        <w:t xml:space="preserve">A </w:t>
+      </w:r>
+      <w:proofErr w:type="spellStart"/>
+      <w:r>
+        <w:t>Query</w:t>
+      </w:r>
+      <w:proofErr w:type="spellEnd"/>
+      <w:r>
+        <w:t xml:space="preserve"> 5 é muito similar à Q4, com a exceção de que em vez de usarmos a cidade como condição para o for </w:t>
+      </w:r>
+      <w:proofErr w:type="spellStart"/>
+      <w:r>
+        <w:t>loop</w:t>
+      </w:r>
+      <w:proofErr w:type="spellEnd"/>
+      <w:r>
+        <w:t xml:space="preserve">, usamos as duas datas. Para sabermos se a data de cada ride está entre essas duas datas (inclusive), usamos a função (definida em </w:t>
+      </w:r>
+      <w:proofErr w:type="spellStart"/>
+      <w:r>
+        <w:t>randomfuncs.c</w:t>
+      </w:r>
+      <w:proofErr w:type="spellEnd"/>
+      <w:r>
+        <w:t xml:space="preserve">) </w:t>
+      </w:r>
+      <w:proofErr w:type="spellStart"/>
+      <w:r>
+        <w:t>most_recent</w:t>
+      </w:r>
+      <w:proofErr w:type="spellEnd"/>
+      <w:r>
+        <w:t xml:space="preserve"> que recebe 2 datas em </w:t>
+      </w:r>
+      <w:proofErr w:type="spellStart"/>
+      <w:r>
+        <w:t>string</w:t>
+      </w:r>
+      <w:proofErr w:type="spellEnd"/>
+      <w:r>
+        <w:t xml:space="preserve"> como argumento, e retorna 1 se a primeira data for a mais recente, 2 se for a segunda, ou 3 se forem iguais. </w:t>
+      </w:r>
+    </w:p>
+    <w:p>
+      <w:pPr>
+        <w:spacing w:after="40" w:line="276" w:lineRule="auto"/>
+        <w:ind w:firstLine="284"/>
+        <w:jc w:val="both"/>
+      </w:pPr>
+      <w:r>
+        <w:t xml:space="preserve">No final, é apenas preciso chamar a função </w:t>
+      </w:r>
+      <w:proofErr w:type="spellStart"/>
+      <w:r>
+        <w:t>handle_outputs</w:t>
+      </w:r>
+      <w:proofErr w:type="spellEnd"/>
+      <w:r>
+        <w:t xml:space="preserve"> com a mesma lógica da Q4.</w:t>
+      </w:r>
+    </w:p>
+    <w:p>
+      <w:pPr>
         <w:spacing w:after="40"/>
+        <w:jc w:val="both"/>
+      </w:pPr>
+    </w:p>
+    <w:p>
+      <w:pPr>
+        <w:spacing w:after="40" w:line="360" w:lineRule="auto"/>
         <w:ind w:firstLine="284"/>
         <w:jc w:val="both"/>
-      </w:pPr>
-      <w:r>
-        <w:t>Na Q4, optamos por apenas fazer um for loop que percorria o catálogo das rides. Nesse loop guarda-se a distância de cada ride numa variável int “distance”; a classe do carro do respetivo driver numa variável char* class, procedendo a preencher as variáveis taxa_base e taxa_dist, para realizar o cálculo de cada viagem.</w:t>
-      </w:r>
-    </w:p>
-    <w:p>
-      <w:pPr>
-        <w:spacing w:after="40"/>
+        <w:rPr>
+          <w:b/>
+          <w:bCs/>
+        </w:rPr>
+      </w:pPr>
+      <w:r>
+        <w:rPr>
+          <w:b/>
+          <w:bCs/>
+        </w:rPr>
+        <w:t>1.</w:t>
+      </w:r>
+      <w:r>
+        <w:rPr>
+          <w:b/>
+          <w:bCs/>
+        </w:rPr>
+        <w:t>9</w:t>
+      </w:r>
+      <w:r>
+        <w:rPr>
+          <w:b/>
+          <w:bCs/>
+        </w:rPr>
+        <w:t xml:space="preserve"> </w:t>
+      </w:r>
+      <w:r>
+        <w:rPr>
+          <w:b/>
+          <w:bCs/>
+        </w:rPr>
+        <w:t xml:space="preserve">– </w:t>
+      </w:r>
+      <w:proofErr w:type="spellStart"/>
+      <w:r>
+        <w:rPr>
+          <w:b/>
+          <w:bCs/>
+        </w:rPr>
+        <w:t>Query</w:t>
+      </w:r>
+      <w:proofErr w:type="spellEnd"/>
+      <w:r>
+        <w:rPr>
+          <w:b/>
+          <w:bCs/>
+        </w:rPr>
+        <w:t xml:space="preserve"> </w:t>
+      </w:r>
+      <w:r>
+        <w:rPr>
+          <w:b/>
+          <w:bCs/>
+        </w:rPr>
+        <w:t>6</w:t>
+      </w:r>
+      <w:r>
+        <w:rPr>
+          <w:b/>
+          <w:bCs/>
+        </w:rPr>
+        <w:t xml:space="preserve"> </w:t>
+      </w:r>
+      <w:r>
+        <w:rPr>
+          <w:b/>
+          <w:bCs/>
+        </w:rPr>
+        <w:t>– “query</w:t>
+      </w:r>
+      <w:r>
+        <w:rPr>
+          <w:b/>
+          <w:bCs/>
+        </w:rPr>
+        <w:t>6</w:t>
+      </w:r>
+      <w:r>
+        <w:rPr>
+          <w:b/>
+          <w:bCs/>
+        </w:rPr>
+        <w:t>.c” &amp; “query</w:t>
+      </w:r>
+      <w:r>
+        <w:rPr>
+          <w:b/>
+          <w:bCs/>
+        </w:rPr>
+        <w:t>6</w:t>
+      </w:r>
+      <w:r>
+        <w:rPr>
+          <w:b/>
+          <w:bCs/>
+        </w:rPr>
+        <w:t>.h”</w:t>
+      </w:r>
+    </w:p>
+    <w:p>
+      <w:pPr>
+        <w:spacing w:after="40" w:line="360" w:lineRule="auto"/>
         <w:ind w:firstLine="284"/>
         <w:jc w:val="both"/>
       </w:pPr>
       <w:r>
-        <w:t>Em cada viagem, são incrementadas as variáveis “preco” com o preço total da viagem (sem gorjeta) e “contagem”, em 1. No final, verifica-se se a contagem é igual a 0, e caso seja, chama-se logo a função handle_outputs com os argumentos counter e “”, para realizar o respetivo output. Caso contrário, é realizada a divisão entre o preço total e a contagem de viagens de modo a obter o resultado final, procedendo a dar output do mesmo com ajuda da função sprintf e handle outputs, com 3 casas decimais.</w:t>
+        <w:t xml:space="preserve">Inicialmente, necessitamos de separar o argumento da </w:t>
+      </w:r>
+      <w:proofErr w:type="spellStart"/>
+      <w:r>
+        <w:t>Query</w:t>
+      </w:r>
+      <w:proofErr w:type="spellEnd"/>
+      <w:r>
+        <w:t xml:space="preserve"> em 3 argumentos diferentes, cidade, data 1 e data 2. Para isso usamos a função </w:t>
+      </w:r>
+      <w:proofErr w:type="spellStart"/>
+      <w:r>
+        <w:t>memcpy</w:t>
+      </w:r>
+      <w:proofErr w:type="spellEnd"/>
+      <w:r>
+        <w:t>.</w:t>
+      </w:r>
+    </w:p>
+    <w:p>
+      <w:pPr>
+        <w:spacing w:after="40" w:line="360" w:lineRule="auto"/>
+        <w:ind w:firstLine="284"/>
+        <w:jc w:val="both"/>
+      </w:pPr>
+      <w:r>
+        <w:t xml:space="preserve">Para resolver a </w:t>
+      </w:r>
+      <w:proofErr w:type="spellStart"/>
+      <w:r>
+        <w:t>Query</w:t>
+      </w:r>
+      <w:proofErr w:type="spellEnd"/>
+      <w:r>
+        <w:t xml:space="preserve"> 6, usamos novamente um for </w:t>
+      </w:r>
+      <w:proofErr w:type="spellStart"/>
+      <w:r>
+        <w:t>loop</w:t>
+      </w:r>
+      <w:proofErr w:type="spellEnd"/>
+      <w:r>
+        <w:t xml:space="preserve"> que percorre o catálogo das rides, </w:t>
+      </w:r>
+      <w:r>
+        <w:t xml:space="preserve">e usa as condições dos </w:t>
+      </w:r>
+      <w:proofErr w:type="spellStart"/>
+      <w:r>
+        <w:t>loops</w:t>
+      </w:r>
+      <w:proofErr w:type="spellEnd"/>
+      <w:r>
+        <w:t xml:space="preserve"> das Q4 e Q5, pois a Q6 pede a distância média entre duas datas, numa certa cidade.</w:t>
+      </w:r>
+    </w:p>
+    <w:p>
+      <w:pPr>
+        <w:spacing w:after="40" w:line="360" w:lineRule="auto"/>
+        <w:ind w:firstLine="284"/>
+        <w:jc w:val="both"/>
+      </w:pPr>
+      <w:r>
+        <w:t xml:space="preserve">Para determinar a distância média, usamos dois acumuladores que vão sendo incrementados dentro do </w:t>
+      </w:r>
+      <w:proofErr w:type="spellStart"/>
+      <w:r>
+        <w:t>loop</w:t>
+      </w:r>
+      <w:proofErr w:type="spellEnd"/>
+      <w:r>
+        <w:t xml:space="preserve"> (</w:t>
+      </w:r>
+      <w:proofErr w:type="spellStart"/>
+      <w:r>
+        <w:t>distance</w:t>
+      </w:r>
+      <w:proofErr w:type="spellEnd"/>
+      <w:r>
+        <w:t xml:space="preserve"> &amp; contagem). Os seguintes passos são semelhantes à Q4 e Q5.</w:t>
       </w:r>
     </w:p>
     <w:p>
@@ -844,7 +2427,7 @@
     </w:p>
     <w:p>
       <w:pPr>
-        <w:spacing w:after="40"/>
+        <w:spacing w:after="40" w:line="276" w:lineRule="auto"/>
         <w:ind w:firstLine="142"/>
         <w:jc w:val="both"/>
       </w:pPr>
@@ -854,16 +2437,52 @@
     </w:p>
     <w:p>
       <w:pPr>
-        <w:spacing w:after="40"/>
+        <w:spacing w:after="40" w:line="276" w:lineRule="auto"/>
         <w:ind w:firstLine="142"/>
         <w:jc w:val="both"/>
       </w:pPr>
       <w:r>
-        <w:t xml:space="preserve">     - Na abertura inicial dos ficheiros, tentamos colocar a definição dos mesmos num ficheiro “main.h”, de modo a que conseguíssemos acessá-los em qualquer parte do programa, incluindo o main.h no mesmo. Porém, infelizmente deparámo-nos com o erro de “multiple definitions”, e </w:t>
-      </w:r>
-      <w:r>
-        <w:lastRenderedPageBreak/>
-        <w:t>depois de muitas tentativas de resolução sem sucesso, encontrámos a brilhante ideia de passar os catálogos como argumentos para o resto das funções.</w:t>
+        <w:t xml:space="preserve">     - Na abertura inicial dos ficheiros, tentamos colocar a definição dos mesmos num ficheiro “</w:t>
+      </w:r>
+      <w:proofErr w:type="spellStart"/>
+      <w:r>
+        <w:t>main.h</w:t>
+      </w:r>
+      <w:proofErr w:type="spellEnd"/>
+      <w:r>
+        <w:t xml:space="preserve">”, de modo a que conseguíssemos </w:t>
+      </w:r>
+      <w:proofErr w:type="spellStart"/>
+      <w:r>
+        <w:t>acessá-los</w:t>
+      </w:r>
+      <w:proofErr w:type="spellEnd"/>
+      <w:r>
+        <w:t xml:space="preserve"> em qualquer parte do programa, incluindo o </w:t>
+      </w:r>
+      <w:proofErr w:type="spellStart"/>
+      <w:r>
+        <w:t>main.h</w:t>
+      </w:r>
+      <w:proofErr w:type="spellEnd"/>
+      <w:r>
+        <w:t xml:space="preserve"> no mesmo. Porém, infelizmente deparámo-nos com o erro de “</w:t>
+      </w:r>
+      <w:proofErr w:type="spellStart"/>
+      <w:r>
+        <w:t>multiple</w:t>
+      </w:r>
+      <w:proofErr w:type="spellEnd"/>
+      <w:r>
+        <w:t xml:space="preserve"> </w:t>
+      </w:r>
+      <w:proofErr w:type="spellStart"/>
+      <w:r>
+        <w:t>definitions</w:t>
+      </w:r>
+      <w:proofErr w:type="spellEnd"/>
+      <w:r>
+        <w:t>”, e depois de muitas tentativas de resolução sem sucesso, encontrámos a brilhante ideia de passar os catálogos como argumentos para o resto das funções.</w:t>
       </w:r>
     </w:p>
     <w:sectPr>
@@ -1883,7 +3502,7 @@
   <w:style w:type="paragraph" w:default="1" w:styleId="Normal">
     <w:name w:val="Normal"/>
     <w:qFormat/>
-    <w:rsid w:val="00BB2C44"/>
+    <w:rsid w:val="0039625A"/>
   </w:style>
   <w:style w:type="character" w:default="1" w:styleId="Tipodeletrapredefinidodopargrafo">
     <w:name w:val="Default Paragraph Font"/>

</xml_diff>